<commit_message>
Ajuste nas mit´s de pedido de compras e vendas e inclusão de método de consulta de pedido de venda.
</commit_message>
<xml_diff>
--- a/Documentos/MIT044 - Pedido de Compras.docx
+++ b/Documentos/MIT044 - Pedido de Compras.docx
@@ -8,8 +8,6 @@
           <w:lang w:val="en-US"/>
         </w:rPr>
       </w:pPr>
-      <w:bookmarkStart w:id="0" w:name="_GoBack"/>
-      <w:bookmarkEnd w:id="0"/>
     </w:p>
     <w:p>
       <w:pPr>
@@ -676,6 +674,8 @@
         </w:rPr>
       </w:pPr>
     </w:p>
+    <w:bookmarkStart w:id="0" w:name="_GoBack"/>
+    <w:bookmarkEnd w:id="0"/>
     <w:p>
       <w:pPr>
         <w:pStyle w:val="Sumrio1"/>
@@ -724,7 +724,7 @@
         </w:rPr>
         <w:fldChar w:fldCharType="separate"/>
       </w:r>
-      <w:hyperlink w:anchor="_Toc517104249" w:history="1">
+      <w:hyperlink w:anchor="_Toc517778708" w:history="1">
         <w:r>
           <w:rPr>
             <w:rStyle w:val="Hyperlink"/>
@@ -777,7 +777,7 @@
             <w:noProof/>
             <w:webHidden/>
           </w:rPr>
-          <w:instrText xml:space="preserve"> PAGEREF _Toc517104249 \h </w:instrText>
+          <w:instrText xml:space="preserve"> PAGEREF _Toc517778708 \h </w:instrText>
         </w:r>
         <w:r>
           <w:rPr>
@@ -823,7 +823,7 @@
           <w:lang w:eastAsia="pt-BR"/>
         </w:rPr>
       </w:pPr>
-      <w:hyperlink w:anchor="_Toc517104250" w:history="1">
+      <w:hyperlink w:anchor="_Toc517778709" w:history="1">
         <w:r>
           <w:rPr>
             <w:rStyle w:val="Hyperlink"/>
@@ -867,7 +867,7 @@
             <w:noProof/>
             <w:webHidden/>
           </w:rPr>
-          <w:instrText xml:space="preserve"> PAGEREF _Toc517104250 \h </w:instrText>
+          <w:instrText xml:space="preserve"> PAGEREF _Toc517778709 \h </w:instrText>
         </w:r>
         <w:r>
           <w:rPr>
@@ -913,7 +913,7 @@
           <w:lang w:eastAsia="pt-BR"/>
         </w:rPr>
       </w:pPr>
-      <w:hyperlink w:anchor="_Toc517104251" w:history="1">
+      <w:hyperlink w:anchor="_Toc517778710" w:history="1">
         <w:r>
           <w:rPr>
             <w:rStyle w:val="Hyperlink"/>
@@ -957,7 +957,7 @@
             <w:noProof/>
             <w:webHidden/>
           </w:rPr>
-          <w:instrText xml:space="preserve"> PAGEREF _Toc517104251 \h </w:instrText>
+          <w:instrText xml:space="preserve"> PAGEREF _Toc517778710 \h </w:instrText>
         </w:r>
         <w:r>
           <w:rPr>
@@ -999,7 +999,7 @@
           <w:lang w:eastAsia="pt-BR"/>
         </w:rPr>
       </w:pPr>
-      <w:hyperlink w:anchor="_Toc517104252" w:history="1">
+      <w:hyperlink w:anchor="_Toc517778711" w:history="1">
         <w:r>
           <w:rPr>
             <w:rStyle w:val="Hyperlink"/>
@@ -1045,7 +1045,7 @@
             <w:noProof/>
             <w:webHidden/>
           </w:rPr>
-          <w:instrText xml:space="preserve"> PAGEREF _Toc517104252 \h </w:instrText>
+          <w:instrText xml:space="preserve"> PAGEREF _Toc517778711 \h </w:instrText>
         </w:r>
         <w:r>
           <w:rPr>
@@ -1087,7 +1087,7 @@
           <w:lang w:eastAsia="pt-BR"/>
         </w:rPr>
       </w:pPr>
-      <w:hyperlink w:anchor="_Toc517104253" w:history="1">
+      <w:hyperlink w:anchor="_Toc517778712" w:history="1">
         <w:r>
           <w:rPr>
             <w:rStyle w:val="Hyperlink"/>
@@ -1133,7 +1133,7 @@
             <w:noProof/>
             <w:webHidden/>
           </w:rPr>
-          <w:instrText xml:space="preserve"> PAGEREF _Toc517104253 \h </w:instrText>
+          <w:instrText xml:space="preserve"> PAGEREF _Toc517778712 \h </w:instrText>
         </w:r>
         <w:r>
           <w:rPr>
@@ -1175,7 +1175,7 @@
           <w:lang w:eastAsia="pt-BR"/>
         </w:rPr>
       </w:pPr>
-      <w:hyperlink w:anchor="_Toc517104254" w:history="1">
+      <w:hyperlink w:anchor="_Toc517778713" w:history="1">
         <w:r>
           <w:rPr>
             <w:rStyle w:val="Hyperlink"/>
@@ -1221,7 +1221,7 @@
             <w:noProof/>
             <w:webHidden/>
           </w:rPr>
-          <w:instrText xml:space="preserve"> PAGEREF _Toc517104254 \h </w:instrText>
+          <w:instrText xml:space="preserve"> PAGEREF _Toc517778713 \h </w:instrText>
         </w:r>
         <w:r>
           <w:rPr>
@@ -1263,7 +1263,7 @@
           <w:lang w:eastAsia="pt-BR"/>
         </w:rPr>
       </w:pPr>
-      <w:hyperlink w:anchor="_Toc517104255" w:history="1">
+      <w:hyperlink w:anchor="_Toc517778714" w:history="1">
         <w:r>
           <w:rPr>
             <w:rStyle w:val="Hyperlink"/>
@@ -1309,7 +1309,7 @@
             <w:noProof/>
             <w:webHidden/>
           </w:rPr>
-          <w:instrText xml:space="preserve"> PAGEREF _Toc517104255 \h </w:instrText>
+          <w:instrText xml:space="preserve"> PAGEREF _Toc517778714 \h </w:instrText>
         </w:r>
         <w:r>
           <w:rPr>
@@ -1351,7 +1351,7 @@
           <w:lang w:eastAsia="pt-BR"/>
         </w:rPr>
       </w:pPr>
-      <w:hyperlink w:anchor="_Toc517104256" w:history="1">
+      <w:hyperlink w:anchor="_Toc517778715" w:history="1">
         <w:r>
           <w:rPr>
             <w:rStyle w:val="Hyperlink"/>
@@ -1397,7 +1397,7 @@
             <w:noProof/>
             <w:webHidden/>
           </w:rPr>
-          <w:instrText xml:space="preserve"> PAGEREF _Toc517104256 \h </w:instrText>
+          <w:instrText xml:space="preserve"> PAGEREF _Toc517778715 \h </w:instrText>
         </w:r>
         <w:r>
           <w:rPr>
@@ -1443,7 +1443,7 @@
           <w:lang w:eastAsia="pt-BR"/>
         </w:rPr>
       </w:pPr>
-      <w:hyperlink w:anchor="_Toc517104257" w:history="1">
+      <w:hyperlink w:anchor="_Toc517778716" w:history="1">
         <w:r>
           <w:rPr>
             <w:rStyle w:val="Hyperlink"/>
@@ -1487,7 +1487,7 @@
             <w:noProof/>
             <w:webHidden/>
           </w:rPr>
-          <w:instrText xml:space="preserve"> PAGEREF _Toc517104257 \h </w:instrText>
+          <w:instrText xml:space="preserve"> PAGEREF _Toc517778716 \h </w:instrText>
         </w:r>
         <w:r>
           <w:rPr>
@@ -1533,7 +1533,7 @@
           <w:lang w:eastAsia="pt-BR"/>
         </w:rPr>
       </w:pPr>
-      <w:hyperlink w:anchor="_Toc517104258" w:history="1">
+      <w:hyperlink w:anchor="_Toc517778717" w:history="1">
         <w:r>
           <w:rPr>
             <w:rStyle w:val="Hyperlink"/>
@@ -1577,7 +1577,7 @@
             <w:noProof/>
             <w:webHidden/>
           </w:rPr>
-          <w:instrText xml:space="preserve"> PAGEREF _Toc517104258 \h </w:instrText>
+          <w:instrText xml:space="preserve"> PAGEREF _Toc517778717 \h </w:instrText>
         </w:r>
         <w:r>
           <w:rPr>
@@ -1623,7 +1623,7 @@
           <w:lang w:eastAsia="pt-BR"/>
         </w:rPr>
       </w:pPr>
-      <w:hyperlink w:anchor="_Toc517104259" w:history="1">
+      <w:hyperlink w:anchor="_Toc517778718" w:history="1">
         <w:r>
           <w:rPr>
             <w:rStyle w:val="Hyperlink"/>
@@ -1667,7 +1667,7 @@
             <w:noProof/>
             <w:webHidden/>
           </w:rPr>
-          <w:instrText xml:space="preserve"> PAGEREF _Toc517104259 \h </w:instrText>
+          <w:instrText xml:space="preserve"> PAGEREF _Toc517778718 \h </w:instrText>
         </w:r>
         <w:r>
           <w:rPr>
@@ -1988,7 +1988,7 @@
       <w:bookmarkStart w:id="1" w:name="_Toc384039731"/>
       <w:bookmarkStart w:id="2" w:name="_Toc450643650"/>
       <w:bookmarkStart w:id="3" w:name="_Toc381196349"/>
-      <w:bookmarkStart w:id="4" w:name="_Toc517104249"/>
+      <w:bookmarkStart w:id="4" w:name="_Toc517778708"/>
       <w:r>
         <w:t>Dados Ge</w:t>
       </w:r>
@@ -2584,7 +2584,7 @@
       <w:bookmarkStart w:id="5" w:name="_Toc462666109"/>
       <w:bookmarkStart w:id="6" w:name="_Toc462218024"/>
       <w:bookmarkStart w:id="7" w:name="_Toc463027529"/>
-      <w:bookmarkStart w:id="8" w:name="_Toc517104250"/>
+      <w:bookmarkStart w:id="8" w:name="_Toc517778709"/>
       <w:bookmarkEnd w:id="1"/>
       <w:bookmarkEnd w:id="2"/>
       <w:bookmarkEnd w:id="3"/>
@@ -3168,7 +3168,7 @@
         <w:pStyle w:val="Ttulo1"/>
       </w:pPr>
       <w:bookmarkStart w:id="9" w:name="_Toc462666110"/>
-      <w:bookmarkStart w:id="10" w:name="_Toc517104251"/>
+      <w:bookmarkStart w:id="10" w:name="_Toc517778710"/>
       <w:r>
         <w:t>Especificação da Personalização</w:t>
       </w:r>
@@ -3192,7 +3192,7 @@
       </w:pPr>
       <w:bookmarkStart w:id="11" w:name="_Toc444764035"/>
       <w:bookmarkStart w:id="12" w:name="_Toc462666112"/>
-      <w:bookmarkStart w:id="13" w:name="_Toc517104252"/>
+      <w:bookmarkStart w:id="13" w:name="_Toc517778711"/>
       <w:r>
         <w:rPr>
           <w:sz w:val="26"/>
@@ -3221,7 +3221,7 @@
         </w:rPr>
       </w:pPr>
       <w:bookmarkStart w:id="14" w:name="_Toc462666113"/>
-      <w:bookmarkStart w:id="15" w:name="_Toc517104253"/>
+      <w:bookmarkStart w:id="15" w:name="_Toc517778712"/>
       <w:r>
         <w:rPr>
           <w:sz w:val="26"/>
@@ -3337,7 +3337,7 @@
           <w:lang w:eastAsia="pt-BR"/>
         </w:rPr>
       </w:pPr>
-      <w:bookmarkStart w:id="16" w:name="_Toc517104254"/>
+      <w:bookmarkStart w:id="16" w:name="_Toc517778713"/>
       <w:r>
         <w:rPr>
           <w:sz w:val="26"/>
@@ -3507,7 +3507,7 @@
         </w:rPr>
       </w:pPr>
       <w:bookmarkStart w:id="17" w:name="_Toc462666114"/>
-      <w:bookmarkStart w:id="18" w:name="_Toc517104255"/>
+      <w:bookmarkStart w:id="18" w:name="_Toc517778714"/>
       <w:r>
         <w:rPr>
           <w:sz w:val="26"/>
@@ -3588,7 +3588,7 @@
         <w:pStyle w:val="PargrafodaLista"/>
         <w:numPr>
           <w:ilvl w:val="0"/>
-          <w:numId w:val="47"/>
+          <w:numId w:val="48"/>
         </w:numPr>
         <w:rPr>
           <w:szCs w:val="20"/>
@@ -3629,88 +3629,20 @@
         <w:rPr>
           <w:szCs w:val="20"/>
         </w:rPr>
-        <w:t xml:space="preserve"> Receberá</w:t>
+        <w:t xml:space="preserve"> </w:t>
+      </w:r>
+      <w:r>
+        <w:rPr>
+          <w:szCs w:val="20"/>
+        </w:rPr>
+        <w:t>Receberá</w:t>
       </w:r>
       <w:proofErr w:type="gramEnd"/>
       <w:r>
         <w:rPr>
           <w:szCs w:val="20"/>
         </w:rPr>
-        <w:t xml:space="preserve"> </w:t>
-      </w:r>
-      <w:r>
-        <w:rPr>
-          <w:szCs w:val="20"/>
-        </w:rPr>
-        <w:t>como par</w:t>
-      </w:r>
-      <w:r>
-        <w:rPr>
-          <w:szCs w:val="20"/>
-        </w:rPr>
-        <w:t>âmetro um XML seguindo</w:t>
-      </w:r>
-      <w:r>
-        <w:rPr>
-          <w:szCs w:val="20"/>
-        </w:rPr>
-        <w:t xml:space="preserve"> o </w:t>
-      </w:r>
-      <w:proofErr w:type="spellStart"/>
-      <w:r>
-        <w:rPr>
-          <w:szCs w:val="20"/>
-        </w:rPr>
-        <w:t>Schema</w:t>
-      </w:r>
-      <w:proofErr w:type="spellEnd"/>
-      <w:r>
-        <w:rPr>
-          <w:szCs w:val="20"/>
-        </w:rPr>
-        <w:t xml:space="preserve"> XSD </w:t>
-      </w:r>
-      <w:r>
-        <w:rPr>
-          <w:szCs w:val="20"/>
-        </w:rPr>
-        <w:t xml:space="preserve">do modelo de dados </w:t>
-      </w:r>
-      <w:r>
-        <w:rPr>
-          <w:szCs w:val="20"/>
-        </w:rPr>
-        <w:t>do Pedid</w:t>
-      </w:r>
-      <w:r>
-        <w:rPr>
-          <w:szCs w:val="20"/>
-        </w:rPr>
-        <w:t xml:space="preserve">o de </w:t>
-      </w:r>
-      <w:r>
-        <w:rPr>
-          <w:szCs w:val="20"/>
-        </w:rPr>
-        <w:t>Compras</w:t>
-      </w:r>
-      <w:r>
-        <w:rPr>
-          <w:szCs w:val="20"/>
-        </w:rPr>
-        <w:t xml:space="preserve"> e retornará com o resultado da tentativa de inclusão, indicado se ocorreu com sucesso ou</w:t>
-      </w:r>
-      <w:r>
-        <w:rPr>
-          <w:szCs w:val="20"/>
-        </w:rPr>
-        <w:t xml:space="preserve"> se houve algum erro indicando neste caso </w:t>
-      </w:r>
-      <w:r>
-        <w:rPr>
-          <w:szCs w:val="20"/>
-        </w:rPr>
-        <w:t>o mesmo</w:t>
+        <w:t xml:space="preserve"> os parâmetros necessários para inclusão do pedido de compras e retornará com seu número correspondente ou indicará se houve algum erro que impediu a sua inclusão</w:t>
       </w:r>
       <w:r>
         <w:rPr>
@@ -4022,10 +3954,10 @@
       <w:pPr>
         <w:pStyle w:val="PargrafodaLista"/>
         <w:numPr>
-          <w:ilvl w:val="0"/>
-          <w:numId w:val="38"/>
+          <w:ilvl w:val="1"/>
+          <w:numId w:val="47"/>
         </w:numPr>
-        <w:ind w:left="1134"/>
+        <w:ind w:left="2127"/>
         <w:rPr>
           <w:szCs w:val="20"/>
         </w:rPr>
@@ -4034,17 +3966,17 @@
         <w:rPr>
           <w:szCs w:val="20"/>
         </w:rPr>
-        <w:t>Será utilizado neste processo os recursos em MVC do ADVPL que possuem funções prontas que permitem ler os dados de um Modelo de Dados em formato XML e gravá-lo na base de dados.</w:t>
+        <w:t>Será utilizado neste processo os recursos em MVC do ADVPL que possuem funções prontas que permitem converter um Modelo de Dados para XML e retorná-lo no método descrito acima.</w:t>
       </w:r>
     </w:p>
     <w:p>
       <w:pPr>
         <w:pStyle w:val="PargrafodaLista"/>
         <w:numPr>
-          <w:ilvl w:val="0"/>
-          <w:numId w:val="38"/>
+          <w:ilvl w:val="1"/>
+          <w:numId w:val="47"/>
         </w:numPr>
-        <w:ind w:left="1134"/>
+        <w:ind w:left="2127"/>
         <w:rPr>
           <w:szCs w:val="20"/>
         </w:rPr>
@@ -4053,49 +3985,7 @@
         <w:rPr>
           <w:szCs w:val="20"/>
         </w:rPr>
-        <w:t xml:space="preserve">O XML de envio para inclusão do Pedido de </w:t>
-      </w:r>
-      <w:r>
-        <w:rPr>
-          <w:szCs w:val="20"/>
-        </w:rPr>
-        <w:t>Compras</w:t>
-      </w:r>
-      <w:r>
-        <w:rPr>
-          <w:szCs w:val="20"/>
-        </w:rPr>
-        <w:t xml:space="preserve"> por possuir conteúdo dinâmico </w:t>
-      </w:r>
-      <w:r>
-        <w:rPr>
-          <w:szCs w:val="20"/>
-        </w:rPr>
-        <w:t xml:space="preserve">não constará da documentação do WSDL do Web Service </w:t>
-      </w:r>
-      <w:r>
-        <w:rPr>
-          <w:szCs w:val="20"/>
-        </w:rPr>
-        <w:t xml:space="preserve">e deverá ser enviado dentro de uma seção CDATA do XML de </w:t>
-      </w:r>
-      <w:r>
-        <w:rPr>
-          <w:szCs w:val="20"/>
-        </w:rPr>
-        <w:t>requisição do Web Service</w:t>
-      </w:r>
-      <w:r>
-        <w:rPr>
-          <w:szCs w:val="20"/>
-        </w:rPr>
-        <w:t>, mas será possí</w:t>
-      </w:r>
-      <w:r>
-        <w:rPr>
-          <w:szCs w:val="20"/>
-        </w:rPr>
-        <w:t xml:space="preserve">vel solicitar o seu </w:t>
+        <w:t xml:space="preserve">Como este XML terá seu conteúdo dinâmico dependendo de campos criados na base e solicitados na pesquisa o mesmo não constará da documentação do WSDL do Web Service e será retornado dentro de uma seção CDATA do XML de retorno, mas será possível solicitar o seu </w:t>
       </w:r>
       <w:proofErr w:type="spellStart"/>
       <w:r>
@@ -4109,118 +3999,7 @@
         <w:rPr>
           <w:szCs w:val="20"/>
         </w:rPr>
-        <w:t xml:space="preserve"> XSD a</w:t>
-      </w:r>
-      <w:r>
-        <w:rPr>
-          <w:szCs w:val="20"/>
-        </w:rPr>
-        <w:t xml:space="preserve">o mesmo método de inclusão. </w:t>
-      </w:r>
-    </w:p>
-    <w:p>
-      <w:pPr>
-        <w:pStyle w:val="PargrafodaLista"/>
-        <w:numPr>
-          <w:ilvl w:val="0"/>
-          <w:numId w:val="38"/>
-        </w:numPr>
-        <w:ind w:left="1134"/>
-        <w:rPr>
-          <w:szCs w:val="20"/>
-        </w:rPr>
-      </w:pPr>
-      <w:r>
-        <w:rPr>
-          <w:szCs w:val="20"/>
-        </w:rPr>
-        <w:t>O XML recebido d</w:t>
-      </w:r>
-      <w:r>
-        <w:rPr>
-          <w:szCs w:val="20"/>
-        </w:rPr>
-        <w:t xml:space="preserve">a </w:t>
-      </w:r>
-      <w:r>
-        <w:rPr>
-          <w:szCs w:val="20"/>
-        </w:rPr>
-        <w:t>consulta</w:t>
-      </w:r>
-      <w:r>
-        <w:rPr>
-          <w:szCs w:val="20"/>
-        </w:rPr>
-        <w:t xml:space="preserve"> a</w:t>
-      </w:r>
-      <w:r>
-        <w:rPr>
-          <w:szCs w:val="20"/>
-        </w:rPr>
-        <w:t xml:space="preserve">o Pedido de </w:t>
-      </w:r>
-      <w:r>
-        <w:rPr>
-          <w:szCs w:val="20"/>
-        </w:rPr>
-        <w:t>Compras</w:t>
-      </w:r>
-      <w:r>
-        <w:rPr>
-          <w:szCs w:val="20"/>
-        </w:rPr>
-        <w:t xml:space="preserve"> por possuir conteúdo dinâmico não constará da documentação do WSDL do Web Service e será retornado dentro de uma seção CDATA do XML de retorno</w:t>
-      </w:r>
-      <w:r>
-        <w:rPr>
-          <w:szCs w:val="20"/>
-        </w:rPr>
-        <w:t xml:space="preserve"> da requisição do Web Service</w:t>
-      </w:r>
-      <w:r>
-        <w:rPr>
-          <w:szCs w:val="20"/>
-        </w:rPr>
-        <w:t>, mas será possí</w:t>
-      </w:r>
-      <w:r>
-        <w:rPr>
-          <w:szCs w:val="20"/>
-        </w:rPr>
-        <w:t xml:space="preserve">vel solicitar o seu </w:t>
-      </w:r>
-      <w:proofErr w:type="spellStart"/>
-      <w:r>
-        <w:rPr>
-          <w:szCs w:val="20"/>
-        </w:rPr>
-        <w:t>Schema</w:t>
-      </w:r>
-      <w:proofErr w:type="spellEnd"/>
-      <w:r>
-        <w:rPr>
-          <w:szCs w:val="20"/>
-        </w:rPr>
-        <w:t xml:space="preserve"> XSD a</w:t>
-      </w:r>
-      <w:r>
-        <w:rPr>
-          <w:szCs w:val="20"/>
-        </w:rPr>
-        <w:t xml:space="preserve">o mesmo método de </w:t>
-      </w:r>
-      <w:r>
-        <w:rPr>
-          <w:szCs w:val="20"/>
-        </w:rPr>
-        <w:t>consulta</w:t>
-      </w:r>
-      <w:r>
-        <w:rPr>
-          <w:szCs w:val="20"/>
-        </w:rPr>
-        <w:t>.</w:t>
+        <w:t xml:space="preserve"> XSD no mesmo método de pesquisa.</w:t>
       </w:r>
     </w:p>
     <w:p>
@@ -4240,7 +4019,7 @@
       </w:pPr>
       <w:bookmarkStart w:id="19" w:name="_Toc444764036"/>
       <w:bookmarkStart w:id="20" w:name="_Toc462666115"/>
-      <w:bookmarkStart w:id="21" w:name="_Toc517104256"/>
+      <w:bookmarkStart w:id="21" w:name="_Toc517778715"/>
       <w:r>
         <w:rPr>
           <w:sz w:val="26"/>
@@ -4485,6 +4264,69 @@
         </w:trPr>
         <w:tc>
           <w:tcPr>
+            <w:tcW w:w="5000" w:type="pct"/>
+            <w:gridSpan w:val="5"/>
+            <w:shd w:val="clear" w:color="auto" w:fill="808080" w:themeFill="background1" w:themeFillShade="80"/>
+            <w:vAlign w:val="center"/>
+          </w:tcPr>
+          <w:p>
+            <w:pPr>
+              <w:pStyle w:val="PargrafodaLista"/>
+              <w:ind w:left="0"/>
+              <w:jc w:val="left"/>
+              <w:rPr>
+                <w:color w:val="FFFFFF" w:themeColor="background1"/>
+                <w:lang w:val="en-US"/>
+              </w:rPr>
+            </w:pPr>
+            <w:r>
+              <w:rPr>
+                <w:color w:val="FFFFFF" w:themeColor="background1"/>
+                <w:lang w:val="en-US"/>
+              </w:rPr>
+              <w:t xml:space="preserve">Dados do </w:t>
+            </w:r>
+            <w:proofErr w:type="spellStart"/>
+            <w:r>
+              <w:rPr>
+                <w:color w:val="FFFFFF" w:themeColor="background1"/>
+                <w:lang w:val="en-US"/>
+              </w:rPr>
+              <w:t>Cabeçalho</w:t>
+            </w:r>
+            <w:proofErr w:type="spellEnd"/>
+            <w:r>
+              <w:rPr>
+                <w:color w:val="FFFFFF" w:themeColor="background1"/>
+                <w:lang w:val="en-US"/>
+              </w:rPr>
+              <w:t xml:space="preserve"> do </w:t>
+            </w:r>
+            <w:proofErr w:type="spellStart"/>
+            <w:r>
+              <w:rPr>
+                <w:color w:val="FFFFFF" w:themeColor="background1"/>
+                <w:lang w:val="en-US"/>
+              </w:rPr>
+              <w:t>Pedido</w:t>
+            </w:r>
+            <w:proofErr w:type="spellEnd"/>
+            <w:r>
+              <w:rPr>
+                <w:color w:val="FFFFFF" w:themeColor="background1"/>
+                <w:lang w:val="en-US"/>
+              </w:rPr>
+              <w:t xml:space="preserve"> de Venda</w:t>
+            </w:r>
+          </w:p>
+        </w:tc>
+      </w:tr>
+      <w:tr>
+        <w:trPr>
+          <w:trHeight w:val="227"/>
+        </w:trPr>
+        <w:tc>
+          <w:tcPr>
             <w:tcW w:w="852" w:type="pct"/>
             <w:shd w:val="clear" w:color="auto" w:fill="808080" w:themeFill="background1" w:themeFillShade="80"/>
             <w:vAlign w:val="center"/>
@@ -4805,13 +4647,7 @@
               <w:rPr>
                 <w:lang w:val="en-US"/>
               </w:rPr>
-              <w:t xml:space="preserve">Filial </w:t>
-            </w:r>
-            <w:r>
-              <w:rPr>
-                <w:lang w:val="en-US"/>
-              </w:rPr>
-              <w:t xml:space="preserve">do </w:t>
+              <w:t xml:space="preserve">Filial do </w:t>
             </w:r>
             <w:proofErr w:type="spellStart"/>
             <w:r>
@@ -4922,7 +4758,7 @@
               <w:rPr>
                 <w:lang w:val="en-US"/>
               </w:rPr>
-              <w:t>ORDER_DATA</w:t>
+              <w:t>C7_FORNECE</w:t>
             </w:r>
           </w:p>
         </w:tc>
@@ -4940,390 +4776,28 @@
                 <w:lang w:val="en-US"/>
               </w:rPr>
             </w:pPr>
-            <w:r>
-              <w:rPr>
-                <w:lang w:val="en-US"/>
-              </w:rPr>
-              <w:t xml:space="preserve">XML com o </w:t>
-            </w:r>
-            <w:proofErr w:type="spellStart"/>
-            <w:r>
-              <w:rPr>
-                <w:lang w:val="en-US"/>
-              </w:rPr>
-              <w:t>modelo</w:t>
-            </w:r>
-            <w:proofErr w:type="spellEnd"/>
-            <w:r>
-              <w:rPr>
-                <w:lang w:val="en-US"/>
-              </w:rPr>
-              <w:t xml:space="preserve"> de Dados do </w:t>
-            </w:r>
-            <w:proofErr w:type="spellStart"/>
-            <w:r>
-              <w:rPr>
-                <w:lang w:val="en-US"/>
-              </w:rPr>
-              <w:t>Pedido</w:t>
-            </w:r>
-            <w:proofErr w:type="spellEnd"/>
-            <w:r>
-              <w:rPr>
-                <w:lang w:val="en-US"/>
-              </w:rPr>
-              <w:t xml:space="preserve"> de </w:t>
-            </w:r>
-            <w:proofErr w:type="spellStart"/>
-            <w:r>
-              <w:rPr>
-                <w:lang w:val="en-US"/>
-              </w:rPr>
-              <w:t>Compras</w:t>
-            </w:r>
-            <w:proofErr w:type="spellEnd"/>
-            <w:r>
-              <w:rPr>
-                <w:lang w:val="en-US"/>
-              </w:rPr>
-              <w:t xml:space="preserve"> a </w:t>
-            </w:r>
-            <w:proofErr w:type="spellStart"/>
-            <w:r>
-              <w:rPr>
-                <w:lang w:val="en-US"/>
-              </w:rPr>
-              <w:t>ser</w:t>
-            </w:r>
-            <w:proofErr w:type="spellEnd"/>
-            <w:r>
-              <w:rPr>
-                <w:lang w:val="en-US"/>
-              </w:rPr>
-              <w:t xml:space="preserve"> </w:t>
-            </w:r>
-            <w:proofErr w:type="spellStart"/>
-            <w:r>
-              <w:rPr>
-                <w:lang w:val="en-US"/>
-              </w:rPr>
-              <w:t>incluído</w:t>
-            </w:r>
-            <w:proofErr w:type="spellEnd"/>
-            <w:r>
-              <w:rPr>
-                <w:lang w:val="en-US"/>
-              </w:rPr>
-              <w:t xml:space="preserve"> </w:t>
-            </w:r>
-            <w:proofErr w:type="spellStart"/>
-            <w:r>
-              <w:rPr>
-                <w:lang w:val="en-US"/>
-              </w:rPr>
-              <w:t>na</w:t>
-            </w:r>
-            <w:proofErr w:type="spellEnd"/>
-            <w:r>
-              <w:rPr>
-                <w:lang w:val="en-US"/>
-              </w:rPr>
-              <w:t xml:space="preserve"> base</w:t>
-            </w:r>
-            <w:r>
-              <w:rPr>
-                <w:lang w:val="en-US"/>
-              </w:rPr>
-              <w:t xml:space="preserve">, campo </w:t>
-            </w:r>
-            <w:proofErr w:type="spellStart"/>
-            <w:r>
-              <w:rPr>
-                <w:lang w:val="en-US"/>
-              </w:rPr>
-              <w:t>obrigatório</w:t>
-            </w:r>
-            <w:proofErr w:type="spellEnd"/>
-            <w:r>
-              <w:rPr>
-                <w:lang w:val="en-US"/>
-              </w:rPr>
-              <w:t xml:space="preserve"> </w:t>
-            </w:r>
-            <w:proofErr w:type="spellStart"/>
-            <w:r>
-              <w:rPr>
-                <w:lang w:val="en-US"/>
-              </w:rPr>
-              <w:t>quando</w:t>
-            </w:r>
-            <w:proofErr w:type="spellEnd"/>
-            <w:r>
-              <w:rPr>
-                <w:lang w:val="en-US"/>
-              </w:rPr>
-              <w:t xml:space="preserve"> TYPE_REQUEST = 1</w:t>
-            </w:r>
-          </w:p>
-          <w:p>
-            <w:pPr>
-              <w:pStyle w:val="PargrafodaLista"/>
-              <w:ind w:left="0"/>
-              <w:jc w:val="left"/>
-              <w:rPr>
-                <w:lang w:val="en-US"/>
-              </w:rPr>
-            </w:pPr>
-          </w:p>
-          <w:p>
-            <w:pPr>
-              <w:pStyle w:val="PargrafodaLista"/>
-              <w:ind w:left="0"/>
-              <w:jc w:val="left"/>
-              <w:rPr>
-                <w:lang w:val="en-US"/>
-              </w:rPr>
-            </w:pPr>
-            <w:r>
-              <w:rPr>
-                <w:lang w:val="en-US"/>
-              </w:rPr>
-              <w:t>A</w:t>
-            </w:r>
-            <w:r>
-              <w:rPr>
-                <w:lang w:val="en-US"/>
-              </w:rPr>
-              <w:t xml:space="preserve"> </w:t>
-            </w:r>
-            <w:proofErr w:type="spellStart"/>
-            <w:r>
-              <w:rPr>
-                <w:lang w:val="en-US"/>
-              </w:rPr>
-              <w:t>Tabela</w:t>
-            </w:r>
-            <w:proofErr w:type="spellEnd"/>
-            <w:r>
-              <w:rPr>
-                <w:lang w:val="en-US"/>
-              </w:rPr>
-              <w:t xml:space="preserve"> </w:t>
-            </w:r>
-            <w:proofErr w:type="spellStart"/>
-            <w:r>
-              <w:rPr>
-                <w:lang w:val="en-US"/>
-              </w:rPr>
-              <w:t>envolvida</w:t>
-            </w:r>
-            <w:proofErr w:type="spellEnd"/>
-            <w:r>
-              <w:rPr>
-                <w:lang w:val="en-US"/>
-              </w:rPr>
-              <w:t xml:space="preserve"> </w:t>
-            </w:r>
-            <w:proofErr w:type="spellStart"/>
-            <w:r>
-              <w:rPr>
-                <w:lang w:val="en-US"/>
-              </w:rPr>
-              <w:t>na</w:t>
-            </w:r>
-            <w:proofErr w:type="spellEnd"/>
-            <w:r>
-              <w:rPr>
-                <w:lang w:val="en-US"/>
-              </w:rPr>
-              <w:t xml:space="preserve"> </w:t>
-            </w:r>
-            <w:proofErr w:type="spellStart"/>
-            <w:r>
-              <w:rPr>
-                <w:lang w:val="en-US"/>
-              </w:rPr>
-              <w:t>inclusão</w:t>
-            </w:r>
-            <w:proofErr w:type="spellEnd"/>
-            <w:r>
-              <w:rPr>
-                <w:lang w:val="en-US"/>
-              </w:rPr>
-              <w:t xml:space="preserve"> </w:t>
-            </w:r>
-            <w:r>
-              <w:rPr>
-                <w:lang w:val="en-US"/>
-              </w:rPr>
-              <w:t>é</w:t>
-            </w:r>
-            <w:r>
-              <w:rPr>
-                <w:lang w:val="en-US"/>
-              </w:rPr>
-              <w:t>:</w:t>
-            </w:r>
-          </w:p>
-          <w:p>
-            <w:pPr>
-              <w:pStyle w:val="PargrafodaLista"/>
-              <w:numPr>
-                <w:ilvl w:val="1"/>
-                <w:numId w:val="38"/>
-              </w:numPr>
-              <w:ind w:left="410"/>
-              <w:jc w:val="left"/>
-              <w:rPr>
-                <w:lang w:val="en-US"/>
-              </w:rPr>
-            </w:pPr>
-            <w:r>
-              <w:rPr>
-                <w:lang w:val="en-US"/>
-              </w:rPr>
-              <w:t xml:space="preserve">SC7 – </w:t>
-            </w:r>
-            <w:proofErr w:type="spellStart"/>
-            <w:r>
-              <w:rPr>
-                <w:lang w:val="en-US"/>
-              </w:rPr>
-              <w:t>Pedido</w:t>
-            </w:r>
-            <w:proofErr w:type="spellEnd"/>
-            <w:r>
-              <w:rPr>
-                <w:lang w:val="en-US"/>
-              </w:rPr>
-              <w:t xml:space="preserve"> de </w:t>
-            </w:r>
-            <w:proofErr w:type="spellStart"/>
-            <w:r>
-              <w:rPr>
-                <w:lang w:val="en-US"/>
-              </w:rPr>
-              <w:t>Compra</w:t>
-            </w:r>
-            <w:proofErr w:type="spellEnd"/>
-          </w:p>
-          <w:p>
-            <w:pPr>
-              <w:pStyle w:val="PargrafodaLista"/>
-              <w:ind w:left="0"/>
-              <w:jc w:val="left"/>
-              <w:rPr>
-                <w:szCs w:val="20"/>
-              </w:rPr>
-            </w:pPr>
-            <w:r>
-              <w:rPr>
-                <w:szCs w:val="20"/>
-              </w:rPr>
-              <w:t xml:space="preserve">O Modelo de Dados a ser montado para </w:t>
-            </w:r>
-            <w:r>
-              <w:rPr>
-                <w:szCs w:val="20"/>
-              </w:rPr>
-              <w:t>incluir</w:t>
-            </w:r>
-            <w:r>
-              <w:rPr>
-                <w:szCs w:val="20"/>
-              </w:rPr>
-              <w:t xml:space="preserve"> o Pedido de Compras deve considerar o desenho definido na </w:t>
-            </w:r>
-            <w:r>
-              <w:rPr>
-                <w:b/>
-                <w:szCs w:val="20"/>
-              </w:rPr>
-              <w:t>imagem 1</w:t>
-            </w:r>
-            <w:r>
-              <w:rPr>
-                <w:szCs w:val="20"/>
-              </w:rPr>
-              <w:t xml:space="preserve"> a seguir:</w:t>
-            </w:r>
-          </w:p>
-          <w:p>
-            <w:pPr>
-              <w:pStyle w:val="PargrafodaLista"/>
-              <w:ind w:left="0"/>
-              <w:jc w:val="left"/>
-              <w:rPr>
-                <w:lang w:val="en-US"/>
-              </w:rPr>
-            </w:pPr>
-          </w:p>
-          <w:p>
-            <w:pPr>
-              <w:pStyle w:val="PargrafodaLista"/>
-              <w:ind w:left="0"/>
-              <w:jc w:val="left"/>
-              <w:rPr>
-                <w:lang w:val="en-US"/>
-              </w:rPr>
-            </w:pPr>
-            <w:r>
-              <w:rPr>
-                <w:noProof/>
-                <w:lang w:eastAsia="pt-BR"/>
-              </w:rPr>
-              <w:drawing>
-                <wp:inline distT="0" distB="0" distL="0" distR="0" wp14:anchorId="247578D0" wp14:editId="3A48E928">
-                  <wp:extent cx="2733675" cy="1162050"/>
-                  <wp:effectExtent l="0" t="0" r="9525" b="0"/>
-                  <wp:docPr id="5" name="Imagem 5"/>
-                  <wp:cNvGraphicFramePr>
-                    <a:graphicFrameLocks xmlns:a="http://schemas.openxmlformats.org/drawingml/2006/main" noChangeAspect="1"/>
-                  </wp:cNvGraphicFramePr>
-                  <a:graphic xmlns:a="http://schemas.openxmlformats.org/drawingml/2006/main">
-                    <a:graphicData uri="http://schemas.openxmlformats.org/drawingml/2006/picture">
-                      <pic:pic xmlns:pic="http://schemas.openxmlformats.org/drawingml/2006/picture">
-                        <pic:nvPicPr>
-                          <pic:cNvPr id="5" name="Diagrama6.png"/>
-                          <pic:cNvPicPr/>
-                        </pic:nvPicPr>
-                        <pic:blipFill>
-                          <a:blip r:embed="rId8">
-                            <a:extLst>
-                              <a:ext uri="{28A0092B-C50C-407E-A947-70E740481C1C}">
-                                <a14:useLocalDpi xmlns:a14="http://schemas.microsoft.com/office/drawing/2010/main" val="0"/>
-                              </a:ext>
-                            </a:extLst>
-                          </a:blip>
-                          <a:stretch>
-                            <a:fillRect/>
-                          </a:stretch>
-                        </pic:blipFill>
-                        <pic:spPr>
-                          <a:xfrm>
-                            <a:off x="0" y="0"/>
-                            <a:ext cx="2733675" cy="1162050"/>
-                          </a:xfrm>
-                          <a:prstGeom prst="rect">
-                            <a:avLst/>
-                          </a:prstGeom>
-                        </pic:spPr>
-                      </pic:pic>
-                    </a:graphicData>
-                  </a:graphic>
-                </wp:inline>
-              </w:drawing>
-            </w:r>
-          </w:p>
-          <w:p>
-            <w:pPr>
-              <w:pStyle w:val="PargrafodaLista"/>
-              <w:ind w:left="0"/>
-              <w:jc w:val="left"/>
-              <w:rPr>
-                <w:lang w:val="en-US"/>
-              </w:rPr>
-            </w:pPr>
+            <w:proofErr w:type="spellStart"/>
+            <w:r>
+              <w:rPr>
+                <w:lang w:val="en-US"/>
+              </w:rPr>
+              <w:t>Código</w:t>
+            </w:r>
+            <w:proofErr w:type="spellEnd"/>
+            <w:r>
+              <w:rPr>
+                <w:lang w:val="en-US"/>
+              </w:rPr>
+              <w:t xml:space="preserve"> do </w:t>
+            </w:r>
+            <w:proofErr w:type="spellStart"/>
+            <w:r>
+              <w:rPr>
+                <w:lang w:val="en-US"/>
+              </w:rPr>
+              <w:t>Fornecedor</w:t>
+            </w:r>
+            <w:proofErr w:type="spellEnd"/>
           </w:p>
         </w:tc>
         <w:tc>
@@ -5384,13 +4858,7 @@
               <w:rPr>
                 <w:lang w:val="en-US"/>
               </w:rPr>
-              <w:t>N</w:t>
-            </w:r>
-            <w:r>
-              <w:rPr>
-                <w:lang w:val="en-US"/>
-              </w:rPr>
-              <w:t>ÃO</w:t>
+              <w:t>SIM</w:t>
             </w:r>
           </w:p>
         </w:tc>
@@ -5417,7 +4885,7 @@
               <w:rPr>
                 <w:lang w:val="en-US"/>
               </w:rPr>
-              <w:t>TYPE_REQUEST</w:t>
+              <w:t>C7_LOJA</w:t>
             </w:r>
           </w:p>
         </w:tc>
@@ -5428,157 +4896,23 @@
           </w:tcPr>
           <w:p>
             <w:pPr>
-              <w:pStyle w:val="PargrafodaLista"/>
-              <w:ind w:left="0"/>
               <w:jc w:val="left"/>
               <w:rPr>
                 <w:lang w:val="en-US"/>
               </w:rPr>
             </w:pPr>
-            <w:proofErr w:type="spellStart"/>
-            <w:r>
-              <w:rPr>
-                <w:lang w:val="en-US"/>
-              </w:rPr>
-              <w:t>Tipo</w:t>
-            </w:r>
-            <w:proofErr w:type="spellEnd"/>
-            <w:r>
-              <w:rPr>
-                <w:lang w:val="en-US"/>
-              </w:rPr>
-              <w:t xml:space="preserve"> de </w:t>
-            </w:r>
-            <w:proofErr w:type="spellStart"/>
-            <w:r>
-              <w:rPr>
-                <w:lang w:val="en-US"/>
-              </w:rPr>
-              <w:t>requisição</w:t>
-            </w:r>
-            <w:proofErr w:type="spellEnd"/>
-            <w:r>
-              <w:rPr>
-                <w:lang w:val="en-US"/>
-              </w:rPr>
-              <w:t>:</w:t>
-            </w:r>
-          </w:p>
-          <w:p>
-            <w:pPr>
-              <w:pStyle w:val="PargrafodaLista"/>
-              <w:numPr>
-                <w:ilvl w:val="0"/>
-                <w:numId w:val="39"/>
-              </w:numPr>
-              <w:ind w:left="405"/>
-              <w:jc w:val="left"/>
-              <w:rPr>
-                <w:lang w:val="en-US"/>
-              </w:rPr>
-            </w:pPr>
-            <w:proofErr w:type="spellStart"/>
-            <w:r>
-              <w:rPr>
-                <w:lang w:val="en-US"/>
-              </w:rPr>
-              <w:t>Inclusão</w:t>
-            </w:r>
-            <w:proofErr w:type="spellEnd"/>
-            <w:r>
-              <w:rPr>
-                <w:lang w:val="en-US"/>
-              </w:rPr>
-              <w:t xml:space="preserve"> de </w:t>
-            </w:r>
-            <w:proofErr w:type="spellStart"/>
-            <w:r>
-              <w:rPr>
-                <w:lang w:val="en-US"/>
-              </w:rPr>
-              <w:t>Pedido</w:t>
-            </w:r>
-            <w:proofErr w:type="spellEnd"/>
-            <w:r>
-              <w:rPr>
-                <w:lang w:val="en-US"/>
-              </w:rPr>
-              <w:t xml:space="preserve"> de </w:t>
-            </w:r>
-            <w:proofErr w:type="spellStart"/>
-            <w:r>
-              <w:rPr>
-                <w:lang w:val="en-US"/>
-              </w:rPr>
-              <w:t>Compras</w:t>
-            </w:r>
-            <w:proofErr w:type="spellEnd"/>
-            <w:r>
-              <w:rPr>
-                <w:lang w:val="en-US"/>
-              </w:rPr>
-              <w:t xml:space="preserve"> </w:t>
-            </w:r>
-          </w:p>
-          <w:p>
-            <w:pPr>
-              <w:pStyle w:val="PargrafodaLista"/>
-              <w:numPr>
-                <w:ilvl w:val="0"/>
-                <w:numId w:val="39"/>
-              </w:numPr>
-              <w:ind w:left="405"/>
-              <w:jc w:val="left"/>
-              <w:rPr>
-                <w:lang w:val="en-US"/>
-              </w:rPr>
-            </w:pPr>
-            <w:r>
-              <w:rPr>
-                <w:lang w:val="en-US"/>
-              </w:rPr>
-              <w:t>XSD com o Schema do XML d</w:t>
-            </w:r>
-            <w:r>
-              <w:rPr>
-                <w:lang w:val="en-US"/>
-              </w:rPr>
-              <w:t xml:space="preserve">o </w:t>
-            </w:r>
-            <w:proofErr w:type="spellStart"/>
-            <w:r>
-              <w:rPr>
-                <w:lang w:val="en-US"/>
-              </w:rPr>
-              <w:t>modelo</w:t>
-            </w:r>
-            <w:proofErr w:type="spellEnd"/>
-            <w:r>
-              <w:rPr>
-                <w:lang w:val="en-US"/>
-              </w:rPr>
-              <w:t xml:space="preserve"> de Dados do </w:t>
-            </w:r>
-            <w:proofErr w:type="spellStart"/>
-            <w:r>
-              <w:rPr>
-                <w:lang w:val="en-US"/>
-              </w:rPr>
-              <w:t>Pedido</w:t>
-            </w:r>
-            <w:proofErr w:type="spellEnd"/>
-            <w:r>
-              <w:rPr>
-                <w:lang w:val="en-US"/>
-              </w:rPr>
-              <w:t xml:space="preserve"> de </w:t>
-            </w:r>
-            <w:proofErr w:type="spellStart"/>
-            <w:r>
-              <w:rPr>
-                <w:lang w:val="en-US"/>
-              </w:rPr>
-              <w:t>Compras</w:t>
+            <w:r>
+              <w:rPr>
+                <w:lang w:val="en-US"/>
+              </w:rPr>
+              <w:t xml:space="preserve">Loja do </w:t>
+            </w:r>
+            <w:proofErr w:type="spellStart"/>
+            <w:r>
+              <w:rPr>
+                <w:lang w:val="en-US"/>
+              </w:rPr>
+              <w:t>Fornecedor</w:t>
             </w:r>
             <w:proofErr w:type="spellEnd"/>
           </w:p>
@@ -5592,17 +4926,16 @@
             <w:pPr>
               <w:pStyle w:val="PargrafodaLista"/>
               <w:ind w:left="0"/>
-              <w:jc w:val="center"/>
-              <w:rPr>
-                <w:lang w:val="en-US"/>
-              </w:rPr>
-            </w:pPr>
-            <w:proofErr w:type="spellStart"/>
-            <w:r>
-              <w:rPr>
-                <w:lang w:val="en-US"/>
-              </w:rPr>
-              <w:t>Inteiro</w:t>
+              <w:rPr>
+                <w:lang w:val="en-US"/>
+              </w:rPr>
+            </w:pPr>
+            <w:proofErr w:type="spellStart"/>
+            <w:r>
+              <w:rPr>
+                <w:lang w:val="en-US"/>
+              </w:rPr>
+              <w:t>Caracter</w:t>
             </w:r>
             <w:proofErr w:type="spellEnd"/>
           </w:p>
@@ -5621,12 +4954,6 @@
                 <w:lang w:val="en-US"/>
               </w:rPr>
             </w:pPr>
-            <w:r>
-              <w:rPr>
-                <w:lang w:val="en-US"/>
-              </w:rPr>
-              <w:t>1</w:t>
-            </w:r>
           </w:p>
         </w:tc>
         <w:tc>
@@ -5647,19 +4974,1101 @@
               <w:rPr>
                 <w:lang w:val="en-US"/>
               </w:rPr>
-              <w:t>N</w:t>
-            </w:r>
-            <w:r>
-              <w:rPr>
-                <w:lang w:val="en-US"/>
-              </w:rPr>
-              <w:t>ÃO</w:t>
+              <w:t>SIM</w:t>
+            </w:r>
+          </w:p>
+        </w:tc>
+      </w:tr>
+      <w:tr>
+        <w:trPr>
+          <w:trHeight w:val="227"/>
+        </w:trPr>
+        <w:tc>
+          <w:tcPr>
+            <w:tcW w:w="852" w:type="pct"/>
+            <w:vAlign w:val="center"/>
+          </w:tcPr>
+          <w:p>
+            <w:pPr>
+              <w:pStyle w:val="PargrafodaLista"/>
+              <w:ind w:left="0"/>
+              <w:jc w:val="left"/>
+              <w:rPr>
+                <w:lang w:val="en-US"/>
+              </w:rPr>
+            </w:pPr>
+            <w:r>
+              <w:rPr>
+                <w:lang w:val="en-US"/>
+              </w:rPr>
+              <w:t>C7_COND</w:t>
+            </w:r>
+          </w:p>
+        </w:tc>
+        <w:tc>
+          <w:tcPr>
+            <w:tcW w:w="2530" w:type="pct"/>
+            <w:vAlign w:val="center"/>
+          </w:tcPr>
+          <w:p>
+            <w:pPr>
+              <w:jc w:val="left"/>
+              <w:rPr>
+                <w:lang w:val="en-US"/>
+              </w:rPr>
+            </w:pPr>
+            <w:proofErr w:type="spellStart"/>
+            <w:r>
+              <w:rPr>
+                <w:lang w:val="en-US"/>
+              </w:rPr>
+              <w:t>Condição</w:t>
+            </w:r>
+            <w:proofErr w:type="spellEnd"/>
+            <w:r>
+              <w:rPr>
+                <w:lang w:val="en-US"/>
+              </w:rPr>
+              <w:t xml:space="preserve"> de </w:t>
+            </w:r>
+            <w:proofErr w:type="spellStart"/>
+            <w:r>
+              <w:rPr>
+                <w:lang w:val="en-US"/>
+              </w:rPr>
+              <w:t>Pagamento</w:t>
+            </w:r>
+            <w:proofErr w:type="spellEnd"/>
+          </w:p>
+          <w:p>
+            <w:pPr>
+              <w:jc w:val="left"/>
+              <w:rPr>
+                <w:lang w:val="en-US"/>
+              </w:rPr>
+            </w:pPr>
+            <w:proofErr w:type="spellStart"/>
+            <w:r>
+              <w:rPr>
+                <w:lang w:val="en-US"/>
+              </w:rPr>
+              <w:t>Caso</w:t>
+            </w:r>
+            <w:proofErr w:type="spellEnd"/>
+            <w:r>
+              <w:rPr>
+                <w:lang w:val="en-US"/>
+              </w:rPr>
+              <w:t xml:space="preserve"> </w:t>
+            </w:r>
+            <w:proofErr w:type="spellStart"/>
+            <w:r>
+              <w:rPr>
+                <w:lang w:val="en-US"/>
+              </w:rPr>
+              <w:t>seja</w:t>
+            </w:r>
+            <w:proofErr w:type="spellEnd"/>
+            <w:r>
+              <w:rPr>
+                <w:lang w:val="en-US"/>
+              </w:rPr>
+              <w:t xml:space="preserve"> </w:t>
+            </w:r>
+            <w:proofErr w:type="spellStart"/>
+            <w:r>
+              <w:rPr>
+                <w:lang w:val="en-US"/>
+              </w:rPr>
+              <w:t>informada</w:t>
+            </w:r>
+            <w:proofErr w:type="spellEnd"/>
+            <w:r>
+              <w:rPr>
+                <w:lang w:val="en-US"/>
+              </w:rPr>
+              <w:t xml:space="preserve"> </w:t>
+            </w:r>
+            <w:proofErr w:type="spellStart"/>
+            <w:r>
+              <w:rPr>
+                <w:lang w:val="en-US"/>
+              </w:rPr>
+              <w:t>uma</w:t>
+            </w:r>
+            <w:proofErr w:type="spellEnd"/>
+            <w:r>
+              <w:rPr>
+                <w:lang w:val="en-US"/>
+              </w:rPr>
+              <w:t xml:space="preserve"> </w:t>
+            </w:r>
+            <w:proofErr w:type="spellStart"/>
+            <w:r>
+              <w:rPr>
+                <w:lang w:val="en-US"/>
+              </w:rPr>
+              <w:t>Condição</w:t>
+            </w:r>
+            <w:proofErr w:type="spellEnd"/>
+            <w:r>
+              <w:rPr>
+                <w:lang w:val="en-US"/>
+              </w:rPr>
+              <w:t xml:space="preserve"> de </w:t>
+            </w:r>
+            <w:proofErr w:type="spellStart"/>
+            <w:r>
+              <w:rPr>
+                <w:lang w:val="en-US"/>
+              </w:rPr>
+              <w:t>Pagamento</w:t>
+            </w:r>
+            <w:proofErr w:type="spellEnd"/>
+            <w:r>
+              <w:rPr>
+                <w:lang w:val="en-US"/>
+              </w:rPr>
+              <w:t xml:space="preserve"> no </w:t>
+            </w:r>
+            <w:proofErr w:type="spellStart"/>
+            <w:r>
+              <w:rPr>
+                <w:lang w:val="en-US"/>
+              </w:rPr>
+              <w:t>cadastro</w:t>
+            </w:r>
+            <w:proofErr w:type="spellEnd"/>
+            <w:r>
+              <w:rPr>
+                <w:lang w:val="en-US"/>
+              </w:rPr>
+              <w:t xml:space="preserve"> do </w:t>
+            </w:r>
+            <w:proofErr w:type="spellStart"/>
+            <w:r>
+              <w:rPr>
+                <w:lang w:val="en-US"/>
+              </w:rPr>
+              <w:t>Fornecedor</w:t>
+            </w:r>
+            <w:proofErr w:type="spellEnd"/>
+            <w:r>
+              <w:rPr>
+                <w:lang w:val="en-US"/>
+              </w:rPr>
+              <w:t xml:space="preserve"> </w:t>
+            </w:r>
+            <w:proofErr w:type="spellStart"/>
+            <w:r>
+              <w:rPr>
+                <w:lang w:val="en-US"/>
+              </w:rPr>
+              <w:t>este</w:t>
+            </w:r>
+            <w:proofErr w:type="spellEnd"/>
+            <w:r>
+              <w:rPr>
+                <w:lang w:val="en-US"/>
+              </w:rPr>
+              <w:t xml:space="preserve"> compo </w:t>
+            </w:r>
+            <w:proofErr w:type="spellStart"/>
+            <w:r>
+              <w:rPr>
+                <w:lang w:val="en-US"/>
+              </w:rPr>
+              <w:t>não</w:t>
+            </w:r>
+            <w:proofErr w:type="spellEnd"/>
+            <w:r>
+              <w:rPr>
+                <w:lang w:val="en-US"/>
+              </w:rPr>
+              <w:t xml:space="preserve"> </w:t>
+            </w:r>
+            <w:proofErr w:type="spellStart"/>
+            <w:r>
+              <w:rPr>
+                <w:lang w:val="en-US"/>
+              </w:rPr>
+              <w:t>precisa</w:t>
+            </w:r>
+            <w:proofErr w:type="spellEnd"/>
+            <w:r>
+              <w:rPr>
+                <w:lang w:val="en-US"/>
+              </w:rPr>
+              <w:t xml:space="preserve"> </w:t>
+            </w:r>
+            <w:proofErr w:type="spellStart"/>
+            <w:r>
+              <w:rPr>
+                <w:lang w:val="en-US"/>
+              </w:rPr>
+              <w:t>ser</w:t>
+            </w:r>
+            <w:proofErr w:type="spellEnd"/>
+            <w:r>
+              <w:rPr>
+                <w:lang w:val="en-US"/>
+              </w:rPr>
+              <w:t xml:space="preserve"> </w:t>
+            </w:r>
+            <w:proofErr w:type="spellStart"/>
+            <w:r>
+              <w:rPr>
+                <w:lang w:val="en-US"/>
+              </w:rPr>
+              <w:t>informado</w:t>
+            </w:r>
+            <w:proofErr w:type="spellEnd"/>
+          </w:p>
+        </w:tc>
+        <w:tc>
+          <w:tcPr>
+            <w:tcW w:w="473" w:type="pct"/>
+            <w:vAlign w:val="center"/>
+          </w:tcPr>
+          <w:p>
+            <w:pPr>
+              <w:pStyle w:val="PargrafodaLista"/>
+              <w:ind w:left="0"/>
+              <w:rPr>
+                <w:lang w:val="en-US"/>
+              </w:rPr>
+            </w:pPr>
+            <w:proofErr w:type="spellStart"/>
+            <w:r>
+              <w:rPr>
+                <w:lang w:val="en-US"/>
+              </w:rPr>
+              <w:t>Caracter</w:t>
+            </w:r>
+            <w:proofErr w:type="spellEnd"/>
+          </w:p>
+        </w:tc>
+        <w:tc>
+          <w:tcPr>
+            <w:tcW w:w="474" w:type="pct"/>
+            <w:vAlign w:val="center"/>
+          </w:tcPr>
+          <w:p>
+            <w:pPr>
+              <w:pStyle w:val="PargrafodaLista"/>
+              <w:ind w:left="0"/>
+              <w:jc w:val="center"/>
+              <w:rPr>
+                <w:lang w:val="en-US"/>
+              </w:rPr>
+            </w:pPr>
+          </w:p>
+        </w:tc>
+        <w:tc>
+          <w:tcPr>
+            <w:tcW w:w="671" w:type="pct"/>
+            <w:vAlign w:val="center"/>
+          </w:tcPr>
+          <w:p>
+            <w:pPr>
+              <w:pStyle w:val="PargrafodaLista"/>
+              <w:ind w:left="0"/>
+              <w:jc w:val="center"/>
+              <w:rPr>
+                <w:lang w:val="en-US"/>
+              </w:rPr>
+            </w:pPr>
+            <w:r>
+              <w:rPr>
+                <w:lang w:val="en-US"/>
+              </w:rPr>
+              <w:t>SIM</w:t>
+            </w:r>
+          </w:p>
+        </w:tc>
+      </w:tr>
+      <w:tr>
+        <w:trPr>
+          <w:trHeight w:val="227"/>
+        </w:trPr>
+        <w:tc>
+          <w:tcPr>
+            <w:tcW w:w="5000" w:type="pct"/>
+            <w:gridSpan w:val="5"/>
+            <w:shd w:val="clear" w:color="auto" w:fill="808080" w:themeFill="background1" w:themeFillShade="80"/>
+            <w:vAlign w:val="center"/>
+          </w:tcPr>
+          <w:p>
+            <w:pPr>
+              <w:pStyle w:val="PargrafodaLista"/>
+              <w:ind w:left="0"/>
+              <w:jc w:val="left"/>
+              <w:rPr>
+                <w:color w:val="FFFFFF" w:themeColor="background1"/>
+                <w:lang w:val="en-US"/>
+              </w:rPr>
+            </w:pPr>
+            <w:r>
+              <w:rPr>
+                <w:color w:val="FFFFFF" w:themeColor="background1"/>
+                <w:lang w:val="en-US"/>
+              </w:rPr>
+              <w:t xml:space="preserve">Dados do Item do </w:t>
+            </w:r>
+            <w:proofErr w:type="spellStart"/>
+            <w:r>
+              <w:rPr>
+                <w:color w:val="FFFFFF" w:themeColor="background1"/>
+                <w:lang w:val="en-US"/>
+              </w:rPr>
+              <w:t>Pedido</w:t>
+            </w:r>
+            <w:proofErr w:type="spellEnd"/>
+            <w:r>
+              <w:rPr>
+                <w:color w:val="FFFFFF" w:themeColor="background1"/>
+                <w:lang w:val="en-US"/>
+              </w:rPr>
+              <w:t xml:space="preserve"> de Venda</w:t>
+            </w:r>
+          </w:p>
+        </w:tc>
+      </w:tr>
+      <w:tr>
+        <w:trPr>
+          <w:trHeight w:val="227"/>
+        </w:trPr>
+        <w:tc>
+          <w:tcPr>
+            <w:tcW w:w="852" w:type="pct"/>
+            <w:shd w:val="clear" w:color="auto" w:fill="808080" w:themeFill="background1" w:themeFillShade="80"/>
+            <w:vAlign w:val="center"/>
+          </w:tcPr>
+          <w:p>
+            <w:pPr>
+              <w:pStyle w:val="PargrafodaLista"/>
+              <w:ind w:left="0"/>
+              <w:jc w:val="left"/>
+              <w:rPr>
+                <w:color w:val="FFFFFF" w:themeColor="background1"/>
+                <w:lang w:val="en-US"/>
+              </w:rPr>
+            </w:pPr>
+            <w:proofErr w:type="spellStart"/>
+            <w:r>
+              <w:rPr>
+                <w:color w:val="FFFFFF" w:themeColor="background1"/>
+                <w:lang w:val="en-US"/>
+              </w:rPr>
+              <w:t>Parâmetro</w:t>
+            </w:r>
+            <w:proofErr w:type="spellEnd"/>
+          </w:p>
+        </w:tc>
+        <w:tc>
+          <w:tcPr>
+            <w:tcW w:w="2530" w:type="pct"/>
+            <w:shd w:val="clear" w:color="auto" w:fill="808080" w:themeFill="background1" w:themeFillShade="80"/>
+            <w:vAlign w:val="center"/>
+          </w:tcPr>
+          <w:p>
+            <w:pPr>
+              <w:pStyle w:val="PargrafodaLista"/>
+              <w:ind w:left="0"/>
+              <w:jc w:val="left"/>
+              <w:rPr>
+                <w:color w:val="FFFFFF" w:themeColor="background1"/>
+                <w:lang w:val="en-US"/>
+              </w:rPr>
+            </w:pPr>
+            <w:proofErr w:type="spellStart"/>
+            <w:r>
+              <w:rPr>
+                <w:color w:val="FFFFFF" w:themeColor="background1"/>
+                <w:lang w:val="en-US"/>
+              </w:rPr>
+              <w:t>Descrição</w:t>
+            </w:r>
+            <w:proofErr w:type="spellEnd"/>
+          </w:p>
+        </w:tc>
+        <w:tc>
+          <w:tcPr>
+            <w:tcW w:w="473" w:type="pct"/>
+            <w:shd w:val="clear" w:color="auto" w:fill="808080" w:themeFill="background1" w:themeFillShade="80"/>
+            <w:vAlign w:val="center"/>
+          </w:tcPr>
+          <w:p>
+            <w:pPr>
+              <w:pStyle w:val="PargrafodaLista"/>
+              <w:ind w:left="0"/>
+              <w:jc w:val="left"/>
+              <w:rPr>
+                <w:color w:val="FFFFFF" w:themeColor="background1"/>
+                <w:lang w:val="en-US"/>
+              </w:rPr>
+            </w:pPr>
+            <w:proofErr w:type="spellStart"/>
+            <w:r>
+              <w:rPr>
+                <w:color w:val="FFFFFF" w:themeColor="background1"/>
+                <w:lang w:val="en-US"/>
+              </w:rPr>
+              <w:t>Tipo</w:t>
+            </w:r>
+            <w:proofErr w:type="spellEnd"/>
+          </w:p>
+        </w:tc>
+        <w:tc>
+          <w:tcPr>
+            <w:tcW w:w="474" w:type="pct"/>
+            <w:shd w:val="clear" w:color="auto" w:fill="808080" w:themeFill="background1" w:themeFillShade="80"/>
+            <w:vAlign w:val="center"/>
+          </w:tcPr>
+          <w:p>
+            <w:pPr>
+              <w:pStyle w:val="PargrafodaLista"/>
+              <w:tabs>
+                <w:tab w:val="left" w:pos="435"/>
+              </w:tabs>
+              <w:ind w:left="0"/>
+              <w:jc w:val="left"/>
+              <w:rPr>
+                <w:color w:val="FFFFFF" w:themeColor="background1"/>
+                <w:lang w:val="en-US"/>
+              </w:rPr>
+            </w:pPr>
+            <w:r>
+              <w:rPr>
+                <w:color w:val="FFFFFF" w:themeColor="background1"/>
+                <w:lang w:val="en-US"/>
+              </w:rPr>
+              <w:t>Default</w:t>
+            </w:r>
+          </w:p>
+        </w:tc>
+        <w:tc>
+          <w:tcPr>
+            <w:tcW w:w="671" w:type="pct"/>
+            <w:shd w:val="clear" w:color="auto" w:fill="808080" w:themeFill="background1" w:themeFillShade="80"/>
+            <w:vAlign w:val="center"/>
+          </w:tcPr>
+          <w:p>
+            <w:pPr>
+              <w:pStyle w:val="PargrafodaLista"/>
+              <w:ind w:left="0"/>
+              <w:jc w:val="left"/>
+              <w:rPr>
+                <w:color w:val="FFFFFF" w:themeColor="background1"/>
+                <w:lang w:val="en-US"/>
+              </w:rPr>
+            </w:pPr>
+            <w:proofErr w:type="spellStart"/>
+            <w:r>
+              <w:rPr>
+                <w:color w:val="FFFFFF" w:themeColor="background1"/>
+                <w:lang w:val="en-US"/>
+              </w:rPr>
+              <w:t>Obrigatório</w:t>
+            </w:r>
+            <w:proofErr w:type="spellEnd"/>
+          </w:p>
+        </w:tc>
+      </w:tr>
+      <w:tr>
+        <w:trPr>
+          <w:trHeight w:val="227"/>
+        </w:trPr>
+        <w:tc>
+          <w:tcPr>
+            <w:tcW w:w="852" w:type="pct"/>
+            <w:vAlign w:val="center"/>
+          </w:tcPr>
+          <w:p>
+            <w:pPr>
+              <w:pStyle w:val="PargrafodaLista"/>
+              <w:ind w:left="0"/>
+              <w:jc w:val="left"/>
+              <w:rPr>
+                <w:lang w:val="en-US"/>
+              </w:rPr>
+            </w:pPr>
+            <w:r>
+              <w:rPr>
+                <w:lang w:val="en-US"/>
+              </w:rPr>
+              <w:t>C7_PRODUTO</w:t>
+            </w:r>
+          </w:p>
+        </w:tc>
+        <w:tc>
+          <w:tcPr>
+            <w:tcW w:w="2530" w:type="pct"/>
+            <w:vAlign w:val="center"/>
+          </w:tcPr>
+          <w:p>
+            <w:pPr>
+              <w:jc w:val="left"/>
+              <w:rPr>
+                <w:lang w:val="en-US"/>
+              </w:rPr>
+            </w:pPr>
+            <w:proofErr w:type="spellStart"/>
+            <w:r>
+              <w:rPr>
+                <w:lang w:val="en-US"/>
+              </w:rPr>
+              <w:t>Código</w:t>
+            </w:r>
+            <w:proofErr w:type="spellEnd"/>
+            <w:r>
+              <w:rPr>
+                <w:lang w:val="en-US"/>
+              </w:rPr>
+              <w:t xml:space="preserve"> do </w:t>
+            </w:r>
+            <w:proofErr w:type="spellStart"/>
+            <w:r>
+              <w:rPr>
+                <w:lang w:val="en-US"/>
+              </w:rPr>
+              <w:t>Produto</w:t>
+            </w:r>
+            <w:proofErr w:type="spellEnd"/>
+          </w:p>
+        </w:tc>
+        <w:tc>
+          <w:tcPr>
+            <w:tcW w:w="473" w:type="pct"/>
+            <w:vAlign w:val="center"/>
+          </w:tcPr>
+          <w:p>
+            <w:pPr>
+              <w:pStyle w:val="PargrafodaLista"/>
+              <w:ind w:left="0"/>
+              <w:rPr>
+                <w:lang w:val="en-US"/>
+              </w:rPr>
+            </w:pPr>
+            <w:proofErr w:type="spellStart"/>
+            <w:r>
+              <w:rPr>
+                <w:lang w:val="en-US"/>
+              </w:rPr>
+              <w:t>Caracter</w:t>
+            </w:r>
+            <w:proofErr w:type="spellEnd"/>
+          </w:p>
+        </w:tc>
+        <w:tc>
+          <w:tcPr>
+            <w:tcW w:w="474" w:type="pct"/>
+            <w:vAlign w:val="center"/>
+          </w:tcPr>
+          <w:p>
+            <w:pPr>
+              <w:pStyle w:val="PargrafodaLista"/>
+              <w:ind w:left="0"/>
+              <w:jc w:val="center"/>
+              <w:rPr>
+                <w:lang w:val="en-US"/>
+              </w:rPr>
+            </w:pPr>
+          </w:p>
+        </w:tc>
+        <w:tc>
+          <w:tcPr>
+            <w:tcW w:w="671" w:type="pct"/>
+            <w:vAlign w:val="center"/>
+          </w:tcPr>
+          <w:p>
+            <w:pPr>
+              <w:pStyle w:val="PargrafodaLista"/>
+              <w:ind w:left="0"/>
+              <w:jc w:val="center"/>
+              <w:rPr>
+                <w:lang w:val="en-US"/>
+              </w:rPr>
+            </w:pPr>
+            <w:r>
+              <w:rPr>
+                <w:lang w:val="en-US"/>
+              </w:rPr>
+              <w:t>SIM</w:t>
+            </w:r>
+          </w:p>
+        </w:tc>
+      </w:tr>
+      <w:tr>
+        <w:trPr>
+          <w:trHeight w:val="227"/>
+        </w:trPr>
+        <w:tc>
+          <w:tcPr>
+            <w:tcW w:w="852" w:type="pct"/>
+            <w:vAlign w:val="center"/>
+          </w:tcPr>
+          <w:p>
+            <w:pPr>
+              <w:pStyle w:val="PargrafodaLista"/>
+              <w:ind w:left="0"/>
+              <w:jc w:val="left"/>
+              <w:rPr>
+                <w:lang w:val="en-US"/>
+              </w:rPr>
+            </w:pPr>
+            <w:r>
+              <w:rPr>
+                <w:lang w:val="en-US"/>
+              </w:rPr>
+              <w:t>C7_QUANT</w:t>
+            </w:r>
+          </w:p>
+        </w:tc>
+        <w:tc>
+          <w:tcPr>
+            <w:tcW w:w="2530" w:type="pct"/>
+            <w:vAlign w:val="center"/>
+          </w:tcPr>
+          <w:p>
+            <w:pPr>
+              <w:jc w:val="left"/>
+              <w:rPr>
+                <w:lang w:val="en-US"/>
+              </w:rPr>
+            </w:pPr>
+            <w:proofErr w:type="spellStart"/>
+            <w:r>
+              <w:rPr>
+                <w:lang w:val="en-US"/>
+              </w:rPr>
+              <w:t>Quantidade</w:t>
+            </w:r>
+            <w:proofErr w:type="spellEnd"/>
+            <w:r>
+              <w:rPr>
+                <w:lang w:val="en-US"/>
+              </w:rPr>
+              <w:t xml:space="preserve"> do </w:t>
+            </w:r>
+            <w:proofErr w:type="spellStart"/>
+            <w:r>
+              <w:rPr>
+                <w:lang w:val="en-US"/>
+              </w:rPr>
+              <w:t>Produto</w:t>
+            </w:r>
+            <w:proofErr w:type="spellEnd"/>
+          </w:p>
+        </w:tc>
+        <w:tc>
+          <w:tcPr>
+            <w:tcW w:w="473" w:type="pct"/>
+            <w:vAlign w:val="center"/>
+          </w:tcPr>
+          <w:p>
+            <w:pPr>
+              <w:pStyle w:val="PargrafodaLista"/>
+              <w:ind w:left="0"/>
+              <w:rPr>
+                <w:lang w:val="en-US"/>
+              </w:rPr>
+            </w:pPr>
+            <w:proofErr w:type="spellStart"/>
+            <w:r>
+              <w:rPr>
+                <w:lang w:val="en-US"/>
+              </w:rPr>
+              <w:t>Caracter</w:t>
+            </w:r>
+            <w:proofErr w:type="spellEnd"/>
+          </w:p>
+        </w:tc>
+        <w:tc>
+          <w:tcPr>
+            <w:tcW w:w="474" w:type="pct"/>
+            <w:vAlign w:val="center"/>
+          </w:tcPr>
+          <w:p>
+            <w:pPr>
+              <w:pStyle w:val="PargrafodaLista"/>
+              <w:ind w:left="0"/>
+              <w:jc w:val="center"/>
+              <w:rPr>
+                <w:lang w:val="en-US"/>
+              </w:rPr>
+            </w:pPr>
+          </w:p>
+        </w:tc>
+        <w:tc>
+          <w:tcPr>
+            <w:tcW w:w="671" w:type="pct"/>
+            <w:vAlign w:val="center"/>
+          </w:tcPr>
+          <w:p>
+            <w:pPr>
+              <w:pStyle w:val="PargrafodaLista"/>
+              <w:ind w:left="0"/>
+              <w:jc w:val="center"/>
+              <w:rPr>
+                <w:lang w:val="en-US"/>
+              </w:rPr>
+            </w:pPr>
+            <w:r>
+              <w:rPr>
+                <w:lang w:val="en-US"/>
+              </w:rPr>
+              <w:t>SIM</w:t>
+            </w:r>
+          </w:p>
+        </w:tc>
+      </w:tr>
+      <w:tr>
+        <w:trPr>
+          <w:trHeight w:val="227"/>
+        </w:trPr>
+        <w:tc>
+          <w:tcPr>
+            <w:tcW w:w="852" w:type="pct"/>
+            <w:vAlign w:val="center"/>
+          </w:tcPr>
+          <w:p>
+            <w:pPr>
+              <w:pStyle w:val="PargrafodaLista"/>
+              <w:ind w:left="0"/>
+              <w:jc w:val="left"/>
+              <w:rPr>
+                <w:lang w:val="en-US"/>
+              </w:rPr>
+            </w:pPr>
+            <w:r>
+              <w:rPr>
+                <w:lang w:val="en-US"/>
+              </w:rPr>
+              <w:t>C7_PRECO</w:t>
+            </w:r>
+          </w:p>
+        </w:tc>
+        <w:tc>
+          <w:tcPr>
+            <w:tcW w:w="2530" w:type="pct"/>
+            <w:vAlign w:val="center"/>
+          </w:tcPr>
+          <w:p>
+            <w:pPr>
+              <w:jc w:val="left"/>
+              <w:rPr>
+                <w:lang w:val="en-US"/>
+              </w:rPr>
+            </w:pPr>
+            <w:proofErr w:type="spellStart"/>
+            <w:r>
+              <w:rPr>
+                <w:lang w:val="en-US"/>
+              </w:rPr>
+              <w:t>Preço</w:t>
+            </w:r>
+            <w:proofErr w:type="spellEnd"/>
+            <w:r>
+              <w:rPr>
+                <w:lang w:val="en-US"/>
+              </w:rPr>
+              <w:t xml:space="preserve"> </w:t>
+            </w:r>
+            <w:proofErr w:type="spellStart"/>
+            <w:r>
+              <w:rPr>
+                <w:lang w:val="en-US"/>
+              </w:rPr>
+              <w:t>unitário</w:t>
+            </w:r>
+            <w:proofErr w:type="spellEnd"/>
+          </w:p>
+          <w:p>
+            <w:pPr>
+              <w:jc w:val="left"/>
+              <w:rPr>
+                <w:lang w:val="en-US"/>
+              </w:rPr>
+            </w:pPr>
+            <w:proofErr w:type="spellStart"/>
+            <w:r>
+              <w:rPr>
+                <w:lang w:val="en-US"/>
+              </w:rPr>
+              <w:t>Caso</w:t>
+            </w:r>
+            <w:proofErr w:type="spellEnd"/>
+            <w:r>
+              <w:rPr>
+                <w:lang w:val="en-US"/>
+              </w:rPr>
+              <w:t xml:space="preserve"> </w:t>
+            </w:r>
+            <w:proofErr w:type="spellStart"/>
+            <w:r>
+              <w:rPr>
+                <w:lang w:val="en-US"/>
+              </w:rPr>
+              <w:t>haja</w:t>
+            </w:r>
+            <w:proofErr w:type="spellEnd"/>
+            <w:r>
+              <w:rPr>
+                <w:lang w:val="en-US"/>
+              </w:rPr>
+              <w:t xml:space="preserve"> um </w:t>
+            </w:r>
+            <w:proofErr w:type="spellStart"/>
+            <w:r>
+              <w:rPr>
+                <w:lang w:val="en-US"/>
+              </w:rPr>
+              <w:t>preço</w:t>
+            </w:r>
+            <w:proofErr w:type="spellEnd"/>
+            <w:r>
+              <w:rPr>
+                <w:lang w:val="en-US"/>
+              </w:rPr>
+              <w:t xml:space="preserve"> </w:t>
+            </w:r>
+            <w:proofErr w:type="spellStart"/>
+            <w:r>
+              <w:rPr>
+                <w:lang w:val="en-US"/>
+              </w:rPr>
+              <w:t>informado</w:t>
+            </w:r>
+            <w:proofErr w:type="spellEnd"/>
+            <w:r>
+              <w:rPr>
+                <w:lang w:val="en-US"/>
+              </w:rPr>
+              <w:t xml:space="preserve"> </w:t>
+            </w:r>
+            <w:proofErr w:type="spellStart"/>
+            <w:r>
+              <w:rPr>
+                <w:lang w:val="en-US"/>
+              </w:rPr>
+              <w:t>em</w:t>
+            </w:r>
+            <w:proofErr w:type="spellEnd"/>
+            <w:r>
+              <w:rPr>
+                <w:lang w:val="en-US"/>
+              </w:rPr>
+              <w:t xml:space="preserve"> </w:t>
+            </w:r>
+            <w:proofErr w:type="spellStart"/>
+            <w:r>
+              <w:rPr>
+                <w:lang w:val="en-US"/>
+              </w:rPr>
+              <w:t>tabela</w:t>
+            </w:r>
+            <w:proofErr w:type="spellEnd"/>
+            <w:r>
+              <w:rPr>
+                <w:lang w:val="en-US"/>
+              </w:rPr>
+              <w:t xml:space="preserve"> de </w:t>
+            </w:r>
+            <w:proofErr w:type="spellStart"/>
+            <w:r>
+              <w:rPr>
+                <w:lang w:val="en-US"/>
+              </w:rPr>
+              <w:t>preço</w:t>
+            </w:r>
+            <w:proofErr w:type="spellEnd"/>
+            <w:r>
+              <w:rPr>
+                <w:lang w:val="en-US"/>
+              </w:rPr>
+              <w:t xml:space="preserve"> </w:t>
+            </w:r>
+            <w:proofErr w:type="spellStart"/>
+            <w:r>
+              <w:rPr>
+                <w:lang w:val="en-US"/>
+              </w:rPr>
+              <w:t>vinculada</w:t>
+            </w:r>
+            <w:proofErr w:type="spellEnd"/>
+            <w:r>
+              <w:rPr>
+                <w:lang w:val="en-US"/>
+              </w:rPr>
+              <w:t xml:space="preserve"> </w:t>
+            </w:r>
+            <w:proofErr w:type="spellStart"/>
+            <w:r>
+              <w:rPr>
+                <w:lang w:val="en-US"/>
+              </w:rPr>
+              <w:t>ao</w:t>
+            </w:r>
+            <w:proofErr w:type="spellEnd"/>
+            <w:r>
+              <w:rPr>
+                <w:lang w:val="en-US"/>
+              </w:rPr>
+              <w:t xml:space="preserve"> </w:t>
+            </w:r>
+            <w:proofErr w:type="spellStart"/>
+            <w:r>
+              <w:rPr>
+                <w:lang w:val="en-US"/>
+              </w:rPr>
+              <w:t>fornecedor</w:t>
+            </w:r>
+            <w:proofErr w:type="spellEnd"/>
+            <w:r>
+              <w:rPr>
+                <w:lang w:val="en-US"/>
+              </w:rPr>
+              <w:t xml:space="preserve"> </w:t>
+            </w:r>
+            <w:proofErr w:type="spellStart"/>
+            <w:r>
+              <w:rPr>
+                <w:lang w:val="en-US"/>
+              </w:rPr>
+              <w:t>este</w:t>
+            </w:r>
+            <w:proofErr w:type="spellEnd"/>
+            <w:r>
+              <w:rPr>
+                <w:lang w:val="en-US"/>
+              </w:rPr>
+              <w:t xml:space="preserve"> campo </w:t>
+            </w:r>
+            <w:proofErr w:type="spellStart"/>
+            <w:r>
+              <w:rPr>
+                <w:lang w:val="en-US"/>
+              </w:rPr>
+              <w:t>não</w:t>
+            </w:r>
+            <w:proofErr w:type="spellEnd"/>
+            <w:r>
+              <w:rPr>
+                <w:lang w:val="en-US"/>
+              </w:rPr>
+              <w:t xml:space="preserve"> </w:t>
+            </w:r>
+            <w:proofErr w:type="spellStart"/>
+            <w:r>
+              <w:rPr>
+                <w:lang w:val="en-US"/>
+              </w:rPr>
+              <w:t>precisa</w:t>
+            </w:r>
+            <w:proofErr w:type="spellEnd"/>
+            <w:r>
+              <w:rPr>
+                <w:lang w:val="en-US"/>
+              </w:rPr>
+              <w:t xml:space="preserve"> </w:t>
+            </w:r>
+            <w:proofErr w:type="spellStart"/>
+            <w:r>
+              <w:rPr>
+                <w:lang w:val="en-US"/>
+              </w:rPr>
+              <w:t>ser</w:t>
+            </w:r>
+            <w:proofErr w:type="spellEnd"/>
+            <w:r>
+              <w:rPr>
+                <w:lang w:val="en-US"/>
+              </w:rPr>
+              <w:t xml:space="preserve"> </w:t>
+            </w:r>
+            <w:proofErr w:type="spellStart"/>
+            <w:r>
+              <w:rPr>
+                <w:lang w:val="en-US"/>
+              </w:rPr>
+              <w:t>informado</w:t>
+            </w:r>
+            <w:proofErr w:type="spellEnd"/>
+          </w:p>
+        </w:tc>
+        <w:tc>
+          <w:tcPr>
+            <w:tcW w:w="473" w:type="pct"/>
+            <w:vAlign w:val="center"/>
+          </w:tcPr>
+          <w:p>
+            <w:pPr>
+              <w:pStyle w:val="PargrafodaLista"/>
+              <w:ind w:left="0"/>
+              <w:rPr>
+                <w:lang w:val="en-US"/>
+              </w:rPr>
+            </w:pPr>
+            <w:proofErr w:type="spellStart"/>
+            <w:r>
+              <w:rPr>
+                <w:lang w:val="en-US"/>
+              </w:rPr>
+              <w:t>Caracter</w:t>
+            </w:r>
+            <w:proofErr w:type="spellEnd"/>
+          </w:p>
+        </w:tc>
+        <w:tc>
+          <w:tcPr>
+            <w:tcW w:w="474" w:type="pct"/>
+            <w:vAlign w:val="center"/>
+          </w:tcPr>
+          <w:p>
+            <w:pPr>
+              <w:pStyle w:val="PargrafodaLista"/>
+              <w:ind w:left="0"/>
+              <w:jc w:val="center"/>
+              <w:rPr>
+                <w:lang w:val="en-US"/>
+              </w:rPr>
+            </w:pPr>
+          </w:p>
+        </w:tc>
+        <w:tc>
+          <w:tcPr>
+            <w:tcW w:w="671" w:type="pct"/>
+            <w:vAlign w:val="center"/>
+          </w:tcPr>
+          <w:p>
+            <w:pPr>
+              <w:pStyle w:val="PargrafodaLista"/>
+              <w:ind w:left="0"/>
+              <w:jc w:val="center"/>
+              <w:rPr>
+                <w:lang w:val="en-US"/>
+              </w:rPr>
+            </w:pPr>
+            <w:r>
+              <w:rPr>
+                <w:lang w:val="en-US"/>
+              </w:rPr>
+              <w:t>SIM</w:t>
             </w:r>
           </w:p>
         </w:tc>
       </w:tr>
     </w:tbl>
     <w:p/>
+    <w:p>
+      <w:pPr>
+        <w:jc w:val="left"/>
+      </w:pPr>
+      <w:r>
+        <w:br w:type="page"/>
+      </w:r>
+    </w:p>
     <w:tbl>
       <w:tblPr>
         <w:tblStyle w:val="Tabelacomgrade"/>
@@ -5698,6 +6107,7 @@
                 <w:color w:val="FFFFFF" w:themeColor="background1"/>
                 <w:lang w:val="en-US"/>
               </w:rPr>
+              <w:lastRenderedPageBreak/>
               <w:t>Parâmetros</w:t>
             </w:r>
             <w:proofErr w:type="spellEnd"/>
@@ -5851,6 +6261,20 @@
               <w:rPr>
                 <w:lang w:val="en-US"/>
               </w:rPr>
+              <w:t>Código</w:t>
+            </w:r>
+            <w:proofErr w:type="spellEnd"/>
+            <w:r>
+              <w:rPr>
+                <w:lang w:val="en-US"/>
+              </w:rPr>
+              <w:t xml:space="preserve"> do </w:t>
+            </w:r>
+            <w:proofErr w:type="spellStart"/>
+            <w:r>
+              <w:rPr>
+                <w:lang w:val="en-US"/>
+              </w:rPr>
               <w:t>Resultado</w:t>
             </w:r>
             <w:proofErr w:type="spellEnd"/>
@@ -5859,6 +6283,20 @@
                 <w:lang w:val="en-US"/>
               </w:rPr>
               <w:t xml:space="preserve"> da </w:t>
+            </w:r>
+            <w:proofErr w:type="spellStart"/>
+            <w:r>
+              <w:rPr>
+                <w:lang w:val="en-US"/>
+              </w:rPr>
+              <w:t>tentativa</w:t>
+            </w:r>
+            <w:proofErr w:type="spellEnd"/>
+            <w:r>
+              <w:rPr>
+                <w:lang w:val="en-US"/>
+              </w:rPr>
+              <w:t xml:space="preserve"> de </w:t>
             </w:r>
             <w:proofErr w:type="spellStart"/>
             <w:r>
@@ -5957,7 +6395,27 @@
               <w:rPr>
                 <w:lang w:val="en-US"/>
               </w:rPr>
-              <w:t>Pedido</w:t>
+              <w:t>Código</w:t>
+            </w:r>
+            <w:proofErr w:type="spellEnd"/>
+            <w:r>
+              <w:rPr>
+                <w:lang w:val="en-US"/>
+              </w:rPr>
+              <w:t xml:space="preserve">/Loja </w:t>
+            </w:r>
+            <w:r>
+              <w:rPr>
+                <w:lang w:val="en-US"/>
+              </w:rPr>
+              <w:t xml:space="preserve">do </w:t>
+            </w:r>
+            <w:proofErr w:type="spellStart"/>
+            <w:r>
+              <w:rPr>
+                <w:lang w:val="en-US"/>
+              </w:rPr>
+              <w:t>fornecedor</w:t>
             </w:r>
             <w:proofErr w:type="spellEnd"/>
             <w:r>
@@ -5985,7 +6443,7 @@
               <w:rPr>
                 <w:lang w:val="en-US"/>
               </w:rPr>
-              <w:t>Incluído</w:t>
+              <w:t>localizado</w:t>
             </w:r>
             <w:proofErr w:type="spellEnd"/>
           </w:p>
@@ -6007,21 +6465,21 @@
               <w:rPr>
                 <w:lang w:val="en-US"/>
               </w:rPr>
-              <w:t>Indica</w:t>
-            </w:r>
-            <w:proofErr w:type="spellEnd"/>
-            <w:r>
-              <w:rPr>
-                <w:lang w:val="en-US"/>
-              </w:rPr>
-              <w:t xml:space="preserve"> que se </w:t>
-            </w:r>
-            <w:proofErr w:type="spellStart"/>
-            <w:r>
-              <w:rPr>
-                <w:lang w:val="en-US"/>
-              </w:rPr>
-              <w:t>está</w:t>
+              <w:t>Condição</w:t>
+            </w:r>
+            <w:proofErr w:type="spellEnd"/>
+            <w:r>
+              <w:rPr>
+                <w:lang w:val="en-US"/>
+              </w:rPr>
+              <w:t xml:space="preserve"> de </w:t>
+            </w:r>
+            <w:proofErr w:type="spellStart"/>
+            <w:r>
+              <w:rPr>
+                <w:lang w:val="en-US"/>
+              </w:rPr>
+              <w:t>Pagamento</w:t>
             </w:r>
             <w:proofErr w:type="spellEnd"/>
             <w:r>
@@ -6035,35 +6493,57 @@
               <w:rPr>
                 <w:lang w:val="en-US"/>
               </w:rPr>
-              <w:t>retornando</w:t>
-            </w:r>
-            <w:proofErr w:type="spellEnd"/>
-            <w:r>
-              <w:rPr>
-                <w:lang w:val="en-US"/>
-              </w:rPr>
-              <w:t xml:space="preserve"> o Schema XSD do XML do </w:t>
-            </w:r>
-            <w:proofErr w:type="spellStart"/>
-            <w:r>
-              <w:rPr>
-                <w:lang w:val="en-US"/>
-              </w:rPr>
-              <w:t>Modelo</w:t>
-            </w:r>
-            <w:proofErr w:type="spellEnd"/>
-            <w:r>
-              <w:rPr>
-                <w:lang w:val="en-US"/>
-              </w:rPr>
-              <w:t xml:space="preserve"> de Dados do </w:t>
-            </w:r>
-            <w:proofErr w:type="spellStart"/>
-            <w:r>
-              <w:rPr>
-                <w:lang w:val="en-US"/>
-              </w:rPr>
-              <w:t>Pedido</w:t>
+              <w:t>informada</w:t>
+            </w:r>
+            <w:proofErr w:type="spellEnd"/>
+            <w:r>
+              <w:rPr>
+                <w:lang w:val="en-US"/>
+              </w:rPr>
+              <w:t xml:space="preserve"> </w:t>
+            </w:r>
+            <w:proofErr w:type="spellStart"/>
+            <w:r>
+              <w:rPr>
+                <w:lang w:val="en-US"/>
+              </w:rPr>
+              <w:t>não</w:t>
+            </w:r>
+            <w:proofErr w:type="spellEnd"/>
+            <w:r>
+              <w:rPr>
+                <w:lang w:val="en-US"/>
+              </w:rPr>
+              <w:t xml:space="preserve"> </w:t>
+            </w:r>
+            <w:proofErr w:type="spellStart"/>
+            <w:r>
+              <w:rPr>
+                <w:lang w:val="en-US"/>
+              </w:rPr>
+              <w:t>localizada</w:t>
+            </w:r>
+            <w:proofErr w:type="spellEnd"/>
+          </w:p>
+          <w:p>
+            <w:pPr>
+              <w:pStyle w:val="PargrafodaLista"/>
+              <w:numPr>
+                <w:ilvl w:val="0"/>
+                <w:numId w:val="42"/>
+              </w:numPr>
+              <w:ind w:left="371"/>
+              <w:jc w:val="left"/>
+              <w:rPr>
+                <w:lang w:val="en-US"/>
+              </w:rPr>
+            </w:pPr>
+            <w:proofErr w:type="spellStart"/>
+            <w:r>
+              <w:rPr>
+                <w:lang w:val="en-US"/>
+              </w:rPr>
+              <w:t>Condição</w:t>
             </w:r>
             <w:proofErr w:type="spellEnd"/>
             <w:r>
@@ -6077,23 +6557,515 @@
               <w:rPr>
                 <w:lang w:val="en-US"/>
               </w:rPr>
-              <w:t>Compras</w:t>
-            </w:r>
-            <w:proofErr w:type="spellEnd"/>
-            <w:r>
-              <w:rPr>
-                <w:lang w:val="en-US"/>
-              </w:rPr>
-              <w:t xml:space="preserve"> para </w:t>
-            </w:r>
-            <w:proofErr w:type="spellStart"/>
-            <w:r>
-              <w:rPr>
-                <w:lang w:val="en-US"/>
-              </w:rPr>
-              <w:t>inclusão</w:t>
-            </w:r>
-            <w:proofErr w:type="spellEnd"/>
+              <w:t>Pagamento</w:t>
+            </w:r>
+            <w:proofErr w:type="spellEnd"/>
+            <w:r>
+              <w:rPr>
+                <w:lang w:val="en-US"/>
+              </w:rPr>
+              <w:t xml:space="preserve"> </w:t>
+            </w:r>
+            <w:proofErr w:type="spellStart"/>
+            <w:r>
+              <w:rPr>
+                <w:lang w:val="en-US"/>
+              </w:rPr>
+              <w:t>não</w:t>
+            </w:r>
+            <w:proofErr w:type="spellEnd"/>
+            <w:r>
+              <w:rPr>
+                <w:lang w:val="en-US"/>
+              </w:rPr>
+              <w:t xml:space="preserve"> </w:t>
+            </w:r>
+            <w:proofErr w:type="spellStart"/>
+            <w:r>
+              <w:rPr>
+                <w:lang w:val="en-US"/>
+              </w:rPr>
+              <w:t>existente</w:t>
+            </w:r>
+            <w:proofErr w:type="spellEnd"/>
+            <w:r>
+              <w:rPr>
+                <w:lang w:val="en-US"/>
+              </w:rPr>
+              <w:t xml:space="preserve"> no </w:t>
+            </w:r>
+            <w:proofErr w:type="spellStart"/>
+            <w:r>
+              <w:rPr>
+                <w:lang w:val="en-US"/>
+              </w:rPr>
+              <w:t>cadastro</w:t>
+            </w:r>
+            <w:proofErr w:type="spellEnd"/>
+            <w:r>
+              <w:rPr>
+                <w:lang w:val="en-US"/>
+              </w:rPr>
+              <w:t xml:space="preserve"> do </w:t>
+            </w:r>
+            <w:proofErr w:type="spellStart"/>
+            <w:r>
+              <w:rPr>
+                <w:lang w:val="en-US"/>
+              </w:rPr>
+              <w:t>fornecedor</w:t>
+            </w:r>
+            <w:proofErr w:type="spellEnd"/>
+          </w:p>
+          <w:p>
+            <w:pPr>
+              <w:pStyle w:val="PargrafodaLista"/>
+              <w:numPr>
+                <w:ilvl w:val="0"/>
+                <w:numId w:val="42"/>
+              </w:numPr>
+              <w:ind w:left="371"/>
+              <w:jc w:val="left"/>
+              <w:rPr>
+                <w:lang w:val="en-US"/>
+              </w:rPr>
+            </w:pPr>
+            <w:proofErr w:type="spellStart"/>
+            <w:r>
+              <w:rPr>
+                <w:lang w:val="en-US"/>
+              </w:rPr>
+              <w:t>Código</w:t>
+            </w:r>
+            <w:proofErr w:type="spellEnd"/>
+            <w:r>
+              <w:rPr>
+                <w:lang w:val="en-US"/>
+              </w:rPr>
+              <w:t xml:space="preserve"> do </w:t>
+            </w:r>
+            <w:proofErr w:type="spellStart"/>
+            <w:r>
+              <w:rPr>
+                <w:lang w:val="en-US"/>
+              </w:rPr>
+              <w:t>Produto</w:t>
+            </w:r>
+            <w:proofErr w:type="spellEnd"/>
+            <w:r>
+              <w:rPr>
+                <w:lang w:val="en-US"/>
+              </w:rPr>
+              <w:t xml:space="preserve"> </w:t>
+            </w:r>
+            <w:proofErr w:type="spellStart"/>
+            <w:r>
+              <w:rPr>
+                <w:lang w:val="en-US"/>
+              </w:rPr>
+              <w:t>não</w:t>
+            </w:r>
+            <w:proofErr w:type="spellEnd"/>
+            <w:r>
+              <w:rPr>
+                <w:lang w:val="en-US"/>
+              </w:rPr>
+              <w:t xml:space="preserve"> </w:t>
+            </w:r>
+            <w:proofErr w:type="spellStart"/>
+            <w:r>
+              <w:rPr>
+                <w:lang w:val="en-US"/>
+              </w:rPr>
+              <w:t>localizado</w:t>
+            </w:r>
+            <w:proofErr w:type="spellEnd"/>
+          </w:p>
+          <w:p>
+            <w:pPr>
+              <w:pStyle w:val="PargrafodaLista"/>
+              <w:numPr>
+                <w:ilvl w:val="0"/>
+                <w:numId w:val="42"/>
+              </w:numPr>
+              <w:ind w:left="371"/>
+              <w:jc w:val="left"/>
+              <w:rPr>
+                <w:lang w:val="en-US"/>
+              </w:rPr>
+            </w:pPr>
+            <w:proofErr w:type="spellStart"/>
+            <w:r>
+              <w:rPr>
+                <w:lang w:val="en-US"/>
+              </w:rPr>
+              <w:t>Código</w:t>
+            </w:r>
+            <w:proofErr w:type="spellEnd"/>
+            <w:r>
+              <w:rPr>
+                <w:lang w:val="en-US"/>
+              </w:rPr>
+              <w:t xml:space="preserve"> do </w:t>
+            </w:r>
+            <w:proofErr w:type="spellStart"/>
+            <w:r>
+              <w:rPr>
+                <w:lang w:val="en-US"/>
+              </w:rPr>
+              <w:t>Produto</w:t>
+            </w:r>
+            <w:proofErr w:type="spellEnd"/>
+            <w:r>
+              <w:rPr>
+                <w:lang w:val="en-US"/>
+              </w:rPr>
+              <w:t xml:space="preserve"> </w:t>
+            </w:r>
+            <w:proofErr w:type="spellStart"/>
+            <w:r>
+              <w:rPr>
+                <w:lang w:val="en-US"/>
+              </w:rPr>
+              <w:t>não</w:t>
+            </w:r>
+            <w:proofErr w:type="spellEnd"/>
+            <w:r>
+              <w:rPr>
+                <w:lang w:val="en-US"/>
+              </w:rPr>
+              <w:t xml:space="preserve"> </w:t>
+            </w:r>
+            <w:proofErr w:type="spellStart"/>
+            <w:r>
+              <w:rPr>
+                <w:lang w:val="en-US"/>
+              </w:rPr>
+              <w:t>Informado</w:t>
+            </w:r>
+            <w:proofErr w:type="spellEnd"/>
+          </w:p>
+          <w:p>
+            <w:pPr>
+              <w:pStyle w:val="PargrafodaLista"/>
+              <w:numPr>
+                <w:ilvl w:val="0"/>
+                <w:numId w:val="42"/>
+              </w:numPr>
+              <w:ind w:left="371"/>
+              <w:jc w:val="left"/>
+              <w:rPr>
+                <w:lang w:val="en-US"/>
+              </w:rPr>
+            </w:pPr>
+            <w:proofErr w:type="spellStart"/>
+            <w:r>
+              <w:rPr>
+                <w:lang w:val="en-US"/>
+              </w:rPr>
+              <w:t>Quantidade</w:t>
+            </w:r>
+            <w:proofErr w:type="spellEnd"/>
+            <w:r>
+              <w:rPr>
+                <w:lang w:val="en-US"/>
+              </w:rPr>
+              <w:t xml:space="preserve"> do </w:t>
+            </w:r>
+            <w:proofErr w:type="spellStart"/>
+            <w:r>
+              <w:rPr>
+                <w:lang w:val="en-US"/>
+              </w:rPr>
+              <w:t>produto</w:t>
+            </w:r>
+            <w:proofErr w:type="spellEnd"/>
+            <w:r>
+              <w:rPr>
+                <w:lang w:val="en-US"/>
+              </w:rPr>
+              <w:t xml:space="preserve"> </w:t>
+            </w:r>
+            <w:proofErr w:type="spellStart"/>
+            <w:r>
+              <w:rPr>
+                <w:lang w:val="en-US"/>
+              </w:rPr>
+              <w:t>menor</w:t>
+            </w:r>
+            <w:proofErr w:type="spellEnd"/>
+            <w:r>
+              <w:rPr>
+                <w:lang w:val="en-US"/>
+              </w:rPr>
+              <w:t xml:space="preserve"> </w:t>
+            </w:r>
+            <w:proofErr w:type="spellStart"/>
+            <w:r>
+              <w:rPr>
+                <w:lang w:val="en-US"/>
+              </w:rPr>
+              <w:t>ou</w:t>
+            </w:r>
+            <w:proofErr w:type="spellEnd"/>
+            <w:r>
+              <w:rPr>
+                <w:lang w:val="en-US"/>
+              </w:rPr>
+              <w:t xml:space="preserve"> </w:t>
+            </w:r>
+            <w:proofErr w:type="spellStart"/>
+            <w:r>
+              <w:rPr>
+                <w:lang w:val="en-US"/>
+              </w:rPr>
+              <w:t>igual</w:t>
+            </w:r>
+            <w:proofErr w:type="spellEnd"/>
+            <w:r>
+              <w:rPr>
+                <w:lang w:val="en-US"/>
+              </w:rPr>
+              <w:t xml:space="preserve"> a que zero</w:t>
+            </w:r>
+          </w:p>
+          <w:p>
+            <w:pPr>
+              <w:pStyle w:val="PargrafodaLista"/>
+              <w:numPr>
+                <w:ilvl w:val="0"/>
+                <w:numId w:val="42"/>
+              </w:numPr>
+              <w:ind w:left="371"/>
+              <w:jc w:val="left"/>
+              <w:rPr>
+                <w:lang w:val="en-US"/>
+              </w:rPr>
+            </w:pPr>
+            <w:proofErr w:type="spellStart"/>
+            <w:r>
+              <w:rPr>
+                <w:lang w:val="en-US"/>
+              </w:rPr>
+              <w:t>Preço</w:t>
+            </w:r>
+            <w:proofErr w:type="spellEnd"/>
+            <w:r>
+              <w:rPr>
+                <w:lang w:val="en-US"/>
+              </w:rPr>
+              <w:t xml:space="preserve"> do </w:t>
+            </w:r>
+            <w:proofErr w:type="spellStart"/>
+            <w:r>
+              <w:rPr>
+                <w:lang w:val="en-US"/>
+              </w:rPr>
+              <w:t>produto</w:t>
+            </w:r>
+            <w:proofErr w:type="spellEnd"/>
+            <w:r>
+              <w:rPr>
+                <w:lang w:val="en-US"/>
+              </w:rPr>
+              <w:t xml:space="preserve"> </w:t>
+            </w:r>
+            <w:proofErr w:type="spellStart"/>
+            <w:r>
+              <w:rPr>
+                <w:lang w:val="en-US"/>
+              </w:rPr>
+              <w:t>menor</w:t>
+            </w:r>
+            <w:proofErr w:type="spellEnd"/>
+            <w:r>
+              <w:rPr>
+                <w:lang w:val="en-US"/>
+              </w:rPr>
+              <w:t xml:space="preserve"> </w:t>
+            </w:r>
+            <w:proofErr w:type="spellStart"/>
+            <w:r>
+              <w:rPr>
+                <w:lang w:val="en-US"/>
+              </w:rPr>
+              <w:t>ou</w:t>
+            </w:r>
+            <w:proofErr w:type="spellEnd"/>
+            <w:r>
+              <w:rPr>
+                <w:lang w:val="en-US"/>
+              </w:rPr>
+              <w:t xml:space="preserve"> </w:t>
+            </w:r>
+            <w:proofErr w:type="spellStart"/>
+            <w:r>
+              <w:rPr>
+                <w:lang w:val="en-US"/>
+              </w:rPr>
+              <w:t>igual</w:t>
+            </w:r>
+            <w:proofErr w:type="spellEnd"/>
+            <w:r>
+              <w:rPr>
+                <w:lang w:val="en-US"/>
+              </w:rPr>
+              <w:t xml:space="preserve"> a que zero</w:t>
+            </w:r>
+          </w:p>
+          <w:p>
+            <w:pPr>
+              <w:pStyle w:val="PargrafodaLista"/>
+              <w:numPr>
+                <w:ilvl w:val="0"/>
+                <w:numId w:val="42"/>
+              </w:numPr>
+              <w:ind w:left="371"/>
+              <w:jc w:val="left"/>
+              <w:rPr>
+                <w:lang w:val="en-US"/>
+              </w:rPr>
+            </w:pPr>
+            <w:proofErr w:type="spellStart"/>
+            <w:r>
+              <w:rPr>
+                <w:lang w:val="en-US"/>
+              </w:rPr>
+              <w:t>Preço</w:t>
+            </w:r>
+            <w:proofErr w:type="spellEnd"/>
+            <w:r>
+              <w:rPr>
+                <w:lang w:val="en-US"/>
+              </w:rPr>
+              <w:t xml:space="preserve"> do </w:t>
+            </w:r>
+            <w:proofErr w:type="spellStart"/>
+            <w:r>
+              <w:rPr>
+                <w:lang w:val="en-US"/>
+              </w:rPr>
+              <w:t>produto</w:t>
+            </w:r>
+            <w:proofErr w:type="spellEnd"/>
+            <w:r>
+              <w:rPr>
+                <w:lang w:val="en-US"/>
+              </w:rPr>
+              <w:t xml:space="preserve"> </w:t>
+            </w:r>
+            <w:proofErr w:type="spellStart"/>
+            <w:r>
+              <w:rPr>
+                <w:lang w:val="en-US"/>
+              </w:rPr>
+              <w:t>não</w:t>
+            </w:r>
+            <w:proofErr w:type="spellEnd"/>
+            <w:r>
+              <w:rPr>
+                <w:lang w:val="en-US"/>
+              </w:rPr>
+              <w:t xml:space="preserve"> </w:t>
+            </w:r>
+            <w:proofErr w:type="spellStart"/>
+            <w:r>
+              <w:rPr>
+                <w:lang w:val="en-US"/>
+              </w:rPr>
+              <w:t>localizado</w:t>
+            </w:r>
+            <w:proofErr w:type="spellEnd"/>
+            <w:r>
+              <w:rPr>
+                <w:lang w:val="en-US"/>
+              </w:rPr>
+              <w:t xml:space="preserve"> </w:t>
+            </w:r>
+            <w:proofErr w:type="spellStart"/>
+            <w:r>
+              <w:rPr>
+                <w:lang w:val="en-US"/>
+              </w:rPr>
+              <w:t>em</w:t>
+            </w:r>
+            <w:proofErr w:type="spellEnd"/>
+            <w:r>
+              <w:rPr>
+                <w:lang w:val="en-US"/>
+              </w:rPr>
+              <w:t xml:space="preserve"> </w:t>
+            </w:r>
+            <w:proofErr w:type="spellStart"/>
+            <w:r>
+              <w:rPr>
+                <w:lang w:val="en-US"/>
+              </w:rPr>
+              <w:t>tabela</w:t>
+            </w:r>
+            <w:proofErr w:type="spellEnd"/>
+            <w:r>
+              <w:rPr>
+                <w:lang w:val="en-US"/>
+              </w:rPr>
+              <w:t xml:space="preserve"> de </w:t>
+            </w:r>
+            <w:proofErr w:type="spellStart"/>
+            <w:r>
+              <w:rPr>
+                <w:lang w:val="en-US"/>
+              </w:rPr>
+              <w:t>preço</w:t>
+            </w:r>
+            <w:proofErr w:type="spellEnd"/>
+            <w:r>
+              <w:rPr>
+                <w:lang w:val="en-US"/>
+              </w:rPr>
+              <w:t xml:space="preserve"> </w:t>
+            </w:r>
+            <w:proofErr w:type="spellStart"/>
+            <w:r>
+              <w:rPr>
+                <w:lang w:val="en-US"/>
+              </w:rPr>
+              <w:t>vinculada</w:t>
+            </w:r>
+            <w:proofErr w:type="spellEnd"/>
+            <w:r>
+              <w:rPr>
+                <w:lang w:val="en-US"/>
+              </w:rPr>
+              <w:t xml:space="preserve"> </w:t>
+            </w:r>
+            <w:proofErr w:type="spellStart"/>
+            <w:r>
+              <w:rPr>
+                <w:lang w:val="en-US"/>
+              </w:rPr>
+              <w:t>ao</w:t>
+            </w:r>
+            <w:proofErr w:type="spellEnd"/>
+            <w:r>
+              <w:rPr>
+                <w:lang w:val="en-US"/>
+              </w:rPr>
+              <w:t xml:space="preserve"> </w:t>
+            </w:r>
+            <w:proofErr w:type="spellStart"/>
+            <w:r>
+              <w:rPr>
+                <w:lang w:val="en-US"/>
+              </w:rPr>
+              <w:t>fornecedor</w:t>
+            </w:r>
+            <w:proofErr w:type="spellEnd"/>
+            <w:r>
+              <w:rPr>
+                <w:lang w:val="en-US"/>
+              </w:rPr>
+              <w:t>.</w:t>
+            </w:r>
           </w:p>
         </w:tc>
         <w:tc>
@@ -6201,13 +7173,21 @@
               <w:rPr>
                 <w:lang w:val="en-US"/>
               </w:rPr>
-              <w:t xml:space="preserve"> d</w:t>
-            </w:r>
-            <w:r>
-              <w:rPr>
-                <w:lang w:val="en-US"/>
-              </w:rPr>
-              <w:t xml:space="preserve">a </w:t>
+              <w:t xml:space="preserve"> </w:t>
+            </w:r>
+            <w:proofErr w:type="spellStart"/>
+            <w:r>
+              <w:rPr>
+                <w:lang w:val="en-US"/>
+              </w:rPr>
+              <w:t>na</w:t>
+            </w:r>
+            <w:proofErr w:type="spellEnd"/>
+            <w:r>
+              <w:rPr>
+                <w:lang w:val="en-US"/>
+              </w:rPr>
+              <w:t xml:space="preserve"> </w:t>
             </w:r>
             <w:proofErr w:type="spellStart"/>
             <w:r>
@@ -6249,7 +7229,7 @@
               <w:rPr>
                 <w:lang w:val="en-US"/>
               </w:rPr>
-              <w:t xml:space="preserve"> </w:t>
+              <w:t>.</w:t>
             </w:r>
           </w:p>
         </w:tc>
@@ -6300,7 +7280,7 @@
               <w:rPr>
                 <w:lang w:val="en-US"/>
               </w:rPr>
-              <w:t>ORDER_SCHEMA</w:t>
+              <w:t>ORDER_NUMBER</w:t>
             </w:r>
           </w:p>
         </w:tc>
@@ -6318,25 +7298,19 @@
                 <w:lang w:val="en-US"/>
               </w:rPr>
             </w:pPr>
-            <w:r>
-              <w:rPr>
-                <w:lang w:val="en-US"/>
-              </w:rPr>
-              <w:t xml:space="preserve">Schema XSD do XML do </w:t>
-            </w:r>
-            <w:proofErr w:type="spellStart"/>
-            <w:r>
-              <w:rPr>
-                <w:lang w:val="en-US"/>
-              </w:rPr>
-              <w:t>Modelo</w:t>
-            </w:r>
-            <w:proofErr w:type="spellEnd"/>
-            <w:r>
-              <w:rPr>
-                <w:lang w:val="en-US"/>
-              </w:rPr>
-              <w:t xml:space="preserve"> de Dados do </w:t>
+            <w:proofErr w:type="spellStart"/>
+            <w:r>
+              <w:rPr>
+                <w:lang w:val="en-US"/>
+              </w:rPr>
+              <w:t>Código</w:t>
+            </w:r>
+            <w:proofErr w:type="spellEnd"/>
+            <w:r>
+              <w:rPr>
+                <w:lang w:val="en-US"/>
+              </w:rPr>
+              <w:t xml:space="preserve"> do </w:t>
             </w:r>
             <w:proofErr w:type="spellStart"/>
             <w:r>
@@ -6364,14 +7338,14 @@
               <w:rPr>
                 <w:lang w:val="en-US"/>
               </w:rPr>
-              <w:t xml:space="preserve"> para </w:t>
-            </w:r>
-            <w:proofErr w:type="spellStart"/>
-            <w:r>
-              <w:rPr>
-                <w:lang w:val="en-US"/>
-              </w:rPr>
-              <w:t>inclusão</w:t>
+              <w:t xml:space="preserve"> </w:t>
+            </w:r>
+            <w:proofErr w:type="spellStart"/>
+            <w:r>
+              <w:rPr>
+                <w:lang w:val="en-US"/>
+              </w:rPr>
+              <w:t>Incluído</w:t>
             </w:r>
             <w:proofErr w:type="spellEnd"/>
           </w:p>
@@ -9148,7 +10122,13 @@
               <w:rPr>
                 <w:lang w:val="en-US"/>
               </w:rPr>
-              <w:t>Lacalizado</w:t>
+              <w:t>Lo</w:t>
+            </w:r>
+            <w:r>
+              <w:rPr>
+                <w:lang w:val="en-US"/>
+              </w:rPr>
+              <w:t>calizado</w:t>
             </w:r>
             <w:proofErr w:type="spellEnd"/>
           </w:p>
@@ -9810,7 +10790,7 @@
                 <w:b/>
                 <w:szCs w:val="20"/>
               </w:rPr>
-              <w:t>imagem 2</w:t>
+              <w:t>imagem 1</w:t>
             </w:r>
             <w:r>
               <w:rPr>
@@ -9836,10 +10816,10 @@
                 <w:lang w:eastAsia="pt-BR"/>
               </w:rPr>
               <w:drawing>
-                <wp:inline distT="0" distB="0" distL="0" distR="0" wp14:anchorId="17B0C5E3" wp14:editId="0340F830">
+                <wp:inline distT="0" distB="0" distL="0" distR="0" wp14:anchorId="17824756" wp14:editId="5BEB4755">
                   <wp:extent cx="3181350" cy="2114550"/>
                   <wp:effectExtent l="0" t="0" r="0" b="0"/>
-                  <wp:docPr id="6" name="Imagem 6"/>
+                  <wp:docPr id="3" name="Imagem 3"/>
                   <wp:cNvGraphicFramePr>
                     <a:graphicFrameLocks xmlns:a="http://schemas.openxmlformats.org/drawingml/2006/main" noChangeAspect="1"/>
                   </wp:cNvGraphicFramePr>
@@ -9847,11 +10827,11 @@
                     <a:graphicData uri="http://schemas.openxmlformats.org/drawingml/2006/picture">
                       <pic:pic xmlns:pic="http://schemas.openxmlformats.org/drawingml/2006/picture">
                         <pic:nvPicPr>
-                          <pic:cNvPr id="6" name="Diagrama7.png"/>
+                          <pic:cNvPr id="3" name="Diagrama7.png"/>
                           <pic:cNvPicPr/>
                         </pic:nvPicPr>
                         <pic:blipFill>
-                          <a:blip r:embed="rId9">
+                          <a:blip r:embed="rId8">
                             <a:extLst>
                               <a:ext uri="{28A0092B-C50C-407E-A947-70E740481C1C}">
                                 <a14:useLocalDpi xmlns:a14="http://schemas.microsoft.com/office/drawing/2010/main" val="0"/>
@@ -9935,7 +10915,7 @@
       <w:pPr>
         <w:pStyle w:val="Ttulo1"/>
       </w:pPr>
-      <w:bookmarkStart w:id="22" w:name="_Toc517104257"/>
+      <w:bookmarkStart w:id="22" w:name="_Toc517778716"/>
       <w:r>
         <w:t>Aprovação</w:t>
       </w:r>
@@ -9952,7 +10932,7 @@
           <w:numId w:val="5"/>
         </w:numPr>
       </w:pPr>
-      <w:bookmarkStart w:id="23" w:name="_Toc517104258"/>
+      <w:bookmarkStart w:id="23" w:name="_Toc517778717"/>
       <w:r>
         <w:t>Aprovação Totvs</w:t>
       </w:r>
@@ -10297,7 +11277,7 @@
           <w:numId w:val="5"/>
         </w:numPr>
       </w:pPr>
-      <w:bookmarkStart w:id="24" w:name="_Toc517104259"/>
+      <w:bookmarkStart w:id="24" w:name="_Toc517778718"/>
       <w:r>
         <w:lastRenderedPageBreak/>
         <w:t>Aprovação</w:t>
@@ -10741,11 +11721,11 @@
     </w:tbl>
     <w:p/>
     <w:sectPr>
-      <w:headerReference w:type="even" r:id="rId10"/>
-      <w:headerReference w:type="default" r:id="rId11"/>
-      <w:footerReference w:type="even" r:id="rId12"/>
-      <w:footerReference w:type="default" r:id="rId13"/>
-      <w:headerReference w:type="first" r:id="rId14"/>
+      <w:headerReference w:type="even" r:id="rId9"/>
+      <w:headerReference w:type="default" r:id="rId10"/>
+      <w:footerReference w:type="even" r:id="rId11"/>
+      <w:footerReference w:type="default" r:id="rId12"/>
+      <w:headerReference w:type="first" r:id="rId13"/>
       <w:pgSz w:w="11900" w:h="16820" w:code="9"/>
       <w:pgMar w:top="40" w:right="709" w:bottom="1134" w:left="709" w:header="709" w:footer="709" w:gutter="0"/>
       <w:pgNumType w:start="1"/>
@@ -11299,7 +12279,7 @@
                               <w:sz w:val="16"/>
                               <w:szCs w:val="16"/>
                             </w:rPr>
-                            <w:t>7</w:t>
+                            <w:t>3</w:t>
                           </w:r>
                           <w:r>
                             <w:rPr>
@@ -11366,7 +12346,7 @@
                         <w:sz w:val="16"/>
                         <w:szCs w:val="16"/>
                       </w:rPr>
-                      <w:t>7</w:t>
+                      <w:t>3</w:t>
                     </w:r>
                     <w:r>
                       <w:rPr>
@@ -12376,7 +13356,7 @@
 <w:numbering xmlns:wpc="http://schemas.microsoft.com/office/word/2010/wordprocessingCanvas" xmlns:mc="http://schemas.openxmlformats.org/markup-compatibility/2006" xmlns:o="urn:schemas-microsoft-com:office:office" xmlns:r="http://schemas.openxmlformats.org/officeDocument/2006/relationships" xmlns:m="http://schemas.openxmlformats.org/officeDocument/2006/math" xmlns:v="urn:schemas-microsoft-com:vml" xmlns:wp14="http://schemas.microsoft.com/office/word/2010/wordprocessingDrawing" xmlns:wp="http://schemas.openxmlformats.org/drawingml/2006/wordprocessingDrawing" xmlns:w10="urn:schemas-microsoft-com:office:word" xmlns:w="http://schemas.openxmlformats.org/wordprocessingml/2006/main" xmlns:w14="http://schemas.microsoft.com/office/word/2010/wordml" xmlns:w15="http://schemas.microsoft.com/office/word/2012/wordml" xmlns:wpg="http://schemas.microsoft.com/office/word/2010/wordprocessingGroup" xmlns:wpi="http://schemas.microsoft.com/office/word/2010/wordprocessingInk" xmlns:wne="http://schemas.microsoft.com/office/word/2006/wordml" xmlns:wps="http://schemas.microsoft.com/office/word/2010/wordprocessingShape" mc:Ignorable="w14 w15 wp14">
   <w:numPicBullet w:numPicBulletId="0">
     <w:pict>
-      <v:shapetype id="_x0000_t75" coordsize="21600,21600" o:spt="75" o:preferrelative="t" path="m@4@5l@4@11@9@11@9@5xe" filled="f" stroked="f">
+      <v:shapetype w14:anchorId="554E1A33" id="_x0000_t75" coordsize="21600,21600" o:spt="75" o:preferrelative="t" path="m@4@5l@4@11@9@11@9@5xe" filled="f" stroked="f">
         <v:stroke joinstyle="miter"/>
         <v:formulas>
           <v:f eqn="if lineDrawn pixelLineWidth 0"/>
@@ -12395,7 +13375,7 @@
         <v:path o:extrusionok="f" gradientshapeok="t" o:connecttype="rect"/>
         <o:lock v:ext="edit" aspectratio="t"/>
       </v:shapetype>
-      <v:shape id="_x0000_i1193" type="#_x0000_t75" style="width:11.25pt;height:11.25pt" o:bullet="t">
+      <v:shape id="_x0000_i1027" type="#_x0000_t75" style="width:11.55pt;height:11.55pt" o:bullet="t">
         <v:imagedata r:id="rId1" o:title="mso441"/>
       </v:shape>
     </w:pict>
@@ -12516,7 +13496,7 @@
   <w:abstractNum w:abstractNumId="1" w15:restartNumberingAfterBreak="0">
     <w:nsid w:val="044B529F"/>
     <w:multiLevelType w:val="hybridMultilevel"/>
-    <w:tmpl w:val="CB5E7B10"/>
+    <w:tmpl w:val="416E6CA2"/>
     <w:lvl w:ilvl="0" w:tplc="04160001">
       <w:start w:val="1"/>
       <w:numFmt w:val="bullet"/>
@@ -12529,16 +13509,16 @@
         <w:rFonts w:ascii="Symbol" w:hAnsi="Symbol" w:hint="default"/>
       </w:rPr>
     </w:lvl>
-    <w:lvl w:ilvl="1" w:tplc="04160001">
+    <w:lvl w:ilvl="1" w:tplc="0416000D">
       <w:start w:val="1"/>
       <w:numFmt w:val="bullet"/>
-      <w:lvlText w:val=""/>
+      <w:lvlText w:val=""/>
       <w:lvlJc w:val="left"/>
       <w:pPr>
         <w:ind w:left="2440" w:hanging="360"/>
       </w:pPr>
       <w:rPr>
-        <w:rFonts w:ascii="Symbol" w:hAnsi="Symbol" w:hint="default"/>
+        <w:rFonts w:ascii="Wingdings" w:hAnsi="Wingdings" w:hint="default"/>
       </w:rPr>
     </w:lvl>
     <w:lvl w:ilvl="2" w:tplc="04160005">
@@ -13637,6 +14617,119 @@
     </w:lvl>
   </w:abstractNum>
   <w:abstractNum w:abstractNumId="12" w15:restartNumberingAfterBreak="0">
+    <w:nsid w:val="2C09136D"/>
+    <w:multiLevelType w:val="hybridMultilevel"/>
+    <w:tmpl w:val="ED8C93F4"/>
+    <w:lvl w:ilvl="0" w:tplc="04160001">
+      <w:start w:val="1"/>
+      <w:numFmt w:val="bullet"/>
+      <w:lvlText w:val=""/>
+      <w:lvlJc w:val="left"/>
+      <w:pPr>
+        <w:ind w:left="1720" w:hanging="360"/>
+      </w:pPr>
+      <w:rPr>
+        <w:rFonts w:ascii="Symbol" w:hAnsi="Symbol" w:hint="default"/>
+      </w:rPr>
+    </w:lvl>
+    <w:lvl w:ilvl="1" w:tplc="0416000D">
+      <w:start w:val="1"/>
+      <w:numFmt w:val="bullet"/>
+      <w:lvlText w:val=""/>
+      <w:lvlJc w:val="left"/>
+      <w:pPr>
+        <w:ind w:left="2440" w:hanging="360"/>
+      </w:pPr>
+      <w:rPr>
+        <w:rFonts w:ascii="Wingdings" w:hAnsi="Wingdings" w:hint="default"/>
+      </w:rPr>
+    </w:lvl>
+    <w:lvl w:ilvl="2" w:tplc="04160005">
+      <w:start w:val="1"/>
+      <w:numFmt w:val="bullet"/>
+      <w:lvlText w:val=""/>
+      <w:lvlJc w:val="left"/>
+      <w:pPr>
+        <w:ind w:left="3160" w:hanging="360"/>
+      </w:pPr>
+      <w:rPr>
+        <w:rFonts w:ascii="Wingdings" w:hAnsi="Wingdings" w:hint="default"/>
+      </w:rPr>
+    </w:lvl>
+    <w:lvl w:ilvl="3" w:tplc="04160001" w:tentative="1">
+      <w:start w:val="1"/>
+      <w:numFmt w:val="bullet"/>
+      <w:lvlText w:val=""/>
+      <w:lvlJc w:val="left"/>
+      <w:pPr>
+        <w:ind w:left="3880" w:hanging="360"/>
+      </w:pPr>
+      <w:rPr>
+        <w:rFonts w:ascii="Symbol" w:hAnsi="Symbol" w:hint="default"/>
+      </w:rPr>
+    </w:lvl>
+    <w:lvl w:ilvl="4" w:tplc="04160003" w:tentative="1">
+      <w:start w:val="1"/>
+      <w:numFmt w:val="bullet"/>
+      <w:lvlText w:val="o"/>
+      <w:lvlJc w:val="left"/>
+      <w:pPr>
+        <w:ind w:left="4600" w:hanging="360"/>
+      </w:pPr>
+      <w:rPr>
+        <w:rFonts w:ascii="Courier New" w:hAnsi="Courier New" w:cs="Courier New" w:hint="default"/>
+      </w:rPr>
+    </w:lvl>
+    <w:lvl w:ilvl="5" w:tplc="04160005" w:tentative="1">
+      <w:start w:val="1"/>
+      <w:numFmt w:val="bullet"/>
+      <w:lvlText w:val=""/>
+      <w:lvlJc w:val="left"/>
+      <w:pPr>
+        <w:ind w:left="5320" w:hanging="360"/>
+      </w:pPr>
+      <w:rPr>
+        <w:rFonts w:ascii="Wingdings" w:hAnsi="Wingdings" w:hint="default"/>
+      </w:rPr>
+    </w:lvl>
+    <w:lvl w:ilvl="6" w:tplc="04160001" w:tentative="1">
+      <w:start w:val="1"/>
+      <w:numFmt w:val="bullet"/>
+      <w:lvlText w:val=""/>
+      <w:lvlJc w:val="left"/>
+      <w:pPr>
+        <w:ind w:left="6040" w:hanging="360"/>
+      </w:pPr>
+      <w:rPr>
+        <w:rFonts w:ascii="Symbol" w:hAnsi="Symbol" w:hint="default"/>
+      </w:rPr>
+    </w:lvl>
+    <w:lvl w:ilvl="7" w:tplc="04160003" w:tentative="1">
+      <w:start w:val="1"/>
+      <w:numFmt w:val="bullet"/>
+      <w:lvlText w:val="o"/>
+      <w:lvlJc w:val="left"/>
+      <w:pPr>
+        <w:ind w:left="6760" w:hanging="360"/>
+      </w:pPr>
+      <w:rPr>
+        <w:rFonts w:ascii="Courier New" w:hAnsi="Courier New" w:cs="Courier New" w:hint="default"/>
+      </w:rPr>
+    </w:lvl>
+    <w:lvl w:ilvl="8" w:tplc="04160005" w:tentative="1">
+      <w:start w:val="1"/>
+      <w:numFmt w:val="bullet"/>
+      <w:lvlText w:val=""/>
+      <w:lvlJc w:val="left"/>
+      <w:pPr>
+        <w:ind w:left="7480" w:hanging="360"/>
+      </w:pPr>
+      <w:rPr>
+        <w:rFonts w:ascii="Wingdings" w:hAnsi="Wingdings" w:hint="default"/>
+      </w:rPr>
+    </w:lvl>
+  </w:abstractNum>
+  <w:abstractNum w:abstractNumId="13" w15:restartNumberingAfterBreak="0">
     <w:nsid w:val="2F1F6C6A"/>
     <w:multiLevelType w:val="multilevel"/>
     <w:tmpl w:val="63B0EC50"/>
@@ -13763,7 +14856,7 @@
       </w:rPr>
     </w:lvl>
   </w:abstractNum>
-  <w:abstractNum w:abstractNumId="13" w15:restartNumberingAfterBreak="0">
+  <w:abstractNum w:abstractNumId="14" w15:restartNumberingAfterBreak="0">
     <w:nsid w:val="33B159C0"/>
     <w:multiLevelType w:val="hybridMultilevel"/>
     <w:tmpl w:val="C7F82F64"/>
@@ -13876,7 +14969,7 @@
       </w:rPr>
     </w:lvl>
   </w:abstractNum>
-  <w:abstractNum w:abstractNumId="14" w15:restartNumberingAfterBreak="0">
+  <w:abstractNum w:abstractNumId="15" w15:restartNumberingAfterBreak="0">
     <w:nsid w:val="36D71AED"/>
     <w:multiLevelType w:val="hybridMultilevel"/>
     <w:tmpl w:val="792E4280"/>
@@ -13962,7 +15055,7 @@
       </w:pPr>
     </w:lvl>
   </w:abstractNum>
-  <w:abstractNum w:abstractNumId="15" w15:restartNumberingAfterBreak="0">
+  <w:abstractNum w:abstractNumId="16" w15:restartNumberingAfterBreak="0">
     <w:nsid w:val="39360312"/>
     <w:multiLevelType w:val="hybridMultilevel"/>
     <w:tmpl w:val="09AEB20A"/>
@@ -14075,7 +15168,7 @@
       </w:rPr>
     </w:lvl>
   </w:abstractNum>
-  <w:abstractNum w:abstractNumId="16" w15:restartNumberingAfterBreak="0">
+  <w:abstractNum w:abstractNumId="17" w15:restartNumberingAfterBreak="0">
     <w:nsid w:val="3B2F3617"/>
     <w:multiLevelType w:val="hybridMultilevel"/>
     <w:tmpl w:val="A3428836"/>
@@ -14161,7 +15254,7 @@
       </w:pPr>
     </w:lvl>
   </w:abstractNum>
-  <w:abstractNum w:abstractNumId="17" w15:restartNumberingAfterBreak="0">
+  <w:abstractNum w:abstractNumId="18" w15:restartNumberingAfterBreak="0">
     <w:nsid w:val="48411D20"/>
     <w:multiLevelType w:val="hybridMultilevel"/>
     <w:tmpl w:val="035C2F88"/>
@@ -14274,7 +15367,7 @@
       </w:rPr>
     </w:lvl>
   </w:abstractNum>
-  <w:abstractNum w:abstractNumId="18" w15:restartNumberingAfterBreak="0">
+  <w:abstractNum w:abstractNumId="19" w15:restartNumberingAfterBreak="0">
     <w:nsid w:val="4A1A7EC1"/>
     <w:multiLevelType w:val="multilevel"/>
     <w:tmpl w:val="C8BAFFB6"/>
@@ -14388,7 +15481,7 @@
       </w:rPr>
     </w:lvl>
   </w:abstractNum>
-  <w:abstractNum w:abstractNumId="19" w15:restartNumberingAfterBreak="0">
+  <w:abstractNum w:abstractNumId="20" w15:restartNumberingAfterBreak="0">
     <w:nsid w:val="4B1E0825"/>
     <w:multiLevelType w:val="hybridMultilevel"/>
     <w:tmpl w:val="6B3EC940"/>
@@ -14474,7 +15567,7 @@
       </w:pPr>
     </w:lvl>
   </w:abstractNum>
-  <w:abstractNum w:abstractNumId="20" w15:restartNumberingAfterBreak="0">
+  <w:abstractNum w:abstractNumId="21" w15:restartNumberingAfterBreak="0">
     <w:nsid w:val="520975E1"/>
     <w:multiLevelType w:val="multilevel"/>
     <w:tmpl w:val="120A6D5E"/>
@@ -14595,7 +15688,7 @@
       </w:rPr>
     </w:lvl>
   </w:abstractNum>
-  <w:abstractNum w:abstractNumId="21" w15:restartNumberingAfterBreak="0">
+  <w:abstractNum w:abstractNumId="22" w15:restartNumberingAfterBreak="0">
     <w:nsid w:val="5C683AA5"/>
     <w:multiLevelType w:val="hybridMultilevel"/>
     <w:tmpl w:val="2C40F526"/>
@@ -14708,7 +15801,7 @@
       </w:rPr>
     </w:lvl>
   </w:abstractNum>
-  <w:abstractNum w:abstractNumId="22" w15:restartNumberingAfterBreak="0">
+  <w:abstractNum w:abstractNumId="23" w15:restartNumberingAfterBreak="0">
     <w:nsid w:val="67D80B68"/>
     <w:multiLevelType w:val="hybridMultilevel"/>
     <w:tmpl w:val="7144CE96"/>
@@ -14821,7 +15914,7 @@
       </w:rPr>
     </w:lvl>
   </w:abstractNum>
-  <w:abstractNum w:abstractNumId="23" w15:restartNumberingAfterBreak="0">
+  <w:abstractNum w:abstractNumId="24" w15:restartNumberingAfterBreak="0">
     <w:nsid w:val="682F2776"/>
     <w:multiLevelType w:val="hybridMultilevel"/>
     <w:tmpl w:val="443C3810"/>
@@ -14934,7 +16027,7 @@
       </w:rPr>
     </w:lvl>
   </w:abstractNum>
-  <w:abstractNum w:abstractNumId="24" w15:restartNumberingAfterBreak="0">
+  <w:abstractNum w:abstractNumId="25" w15:restartNumberingAfterBreak="0">
     <w:nsid w:val="6EFA3F20"/>
     <w:multiLevelType w:val="hybridMultilevel"/>
     <w:tmpl w:val="E332770E"/>
@@ -15047,7 +16140,7 @@
       </w:rPr>
     </w:lvl>
   </w:abstractNum>
-  <w:abstractNum w:abstractNumId="25" w15:restartNumberingAfterBreak="0">
+  <w:abstractNum w:abstractNumId="26" w15:restartNumberingAfterBreak="0">
     <w:nsid w:val="732E6F25"/>
     <w:multiLevelType w:val="hybridMultilevel"/>
     <w:tmpl w:val="47F04410"/>
@@ -15160,7 +16253,7 @@
       </w:rPr>
     </w:lvl>
   </w:abstractNum>
-  <w:abstractNum w:abstractNumId="26" w15:restartNumberingAfterBreak="0">
+  <w:abstractNum w:abstractNumId="27" w15:restartNumberingAfterBreak="0">
     <w:nsid w:val="738F0953"/>
     <w:multiLevelType w:val="multilevel"/>
     <w:tmpl w:val="5EDA4D86"/>
@@ -15301,7 +16394,7 @@
       </w:rPr>
     </w:lvl>
   </w:abstractNum>
-  <w:abstractNum w:abstractNumId="27" w15:restartNumberingAfterBreak="0">
+  <w:abstractNum w:abstractNumId="28" w15:restartNumberingAfterBreak="0">
     <w:nsid w:val="73943A3B"/>
     <w:multiLevelType w:val="multilevel"/>
     <w:tmpl w:val="5EDA4D86"/>
@@ -15472,7 +16565,7 @@
       </w:rPr>
     </w:lvl>
   </w:abstractNum>
-  <w:abstractNum w:abstractNumId="28" w15:restartNumberingAfterBreak="0">
+  <w:abstractNum w:abstractNumId="29" w15:restartNumberingAfterBreak="0">
     <w:nsid w:val="763F1384"/>
     <w:multiLevelType w:val="hybridMultilevel"/>
     <w:tmpl w:val="DB109F8E"/>
@@ -15558,7 +16651,7 @@
       </w:pPr>
     </w:lvl>
   </w:abstractNum>
-  <w:abstractNum w:abstractNumId="29" w15:restartNumberingAfterBreak="0">
+  <w:abstractNum w:abstractNumId="30" w15:restartNumberingAfterBreak="0">
     <w:nsid w:val="770E1FF0"/>
     <w:multiLevelType w:val="hybridMultilevel"/>
     <w:tmpl w:val="C146261C"/>
@@ -15644,7 +16737,7 @@
       </w:pPr>
     </w:lvl>
   </w:abstractNum>
-  <w:abstractNum w:abstractNumId="30" w15:restartNumberingAfterBreak="0">
+  <w:abstractNum w:abstractNumId="31" w15:restartNumberingAfterBreak="0">
     <w:nsid w:val="77EB3B3B"/>
     <w:multiLevelType w:val="hybridMultilevel"/>
     <w:tmpl w:val="F40E7A58"/>
@@ -15757,7 +16850,7 @@
       </w:rPr>
     </w:lvl>
   </w:abstractNum>
-  <w:abstractNum w:abstractNumId="31" w15:restartNumberingAfterBreak="0">
+  <w:abstractNum w:abstractNumId="32" w15:restartNumberingAfterBreak="0">
     <w:nsid w:val="79160F48"/>
     <w:multiLevelType w:val="hybridMultilevel"/>
     <w:tmpl w:val="C49E8478"/>
@@ -15844,31 +16937,31 @@
     </w:lvl>
   </w:abstractNum>
   <w:num w:numId="1">
-    <w:abstractNumId w:val="26"/>
+    <w:abstractNumId w:val="27"/>
   </w:num>
   <w:num w:numId="2">
-    <w:abstractNumId w:val="27"/>
+    <w:abstractNumId w:val="28"/>
   </w:num>
   <w:num w:numId="3">
-    <w:abstractNumId w:val="18"/>
+    <w:abstractNumId w:val="19"/>
   </w:num>
   <w:num w:numId="4">
-    <w:abstractNumId w:val="12"/>
+    <w:abstractNumId w:val="13"/>
   </w:num>
   <w:num w:numId="5">
     <w:abstractNumId w:val="11"/>
   </w:num>
   <w:num w:numId="6">
+    <w:abstractNumId w:val="23"/>
+  </w:num>
+  <w:num w:numId="7">
+    <w:abstractNumId w:val="26"/>
+  </w:num>
+  <w:num w:numId="8">
     <w:abstractNumId w:val="22"/>
   </w:num>
-  <w:num w:numId="7">
-    <w:abstractNumId w:val="25"/>
-  </w:num>
-  <w:num w:numId="8">
-    <w:abstractNumId w:val="21"/>
-  </w:num>
   <w:num w:numId="9">
-    <w:abstractNumId w:val="13"/>
+    <w:abstractNumId w:val="14"/>
   </w:num>
   <w:num w:numId="10">
     <w:abstractNumId w:val="2"/>
@@ -15880,13 +16973,13 @@
     <w:abstractNumId w:val="0"/>
   </w:num>
   <w:num w:numId="13">
-    <w:abstractNumId w:val="23"/>
+    <w:abstractNumId w:val="24"/>
   </w:num>
   <w:num w:numId="14">
     <w:abstractNumId w:val="7"/>
   </w:num>
   <w:num w:numId="15">
-    <w:abstractNumId w:val="20"/>
+    <w:abstractNumId w:val="21"/>
   </w:num>
   <w:num w:numId="16">
     <w:abstractNumId w:val="9"/>
@@ -15934,13 +17027,13 @@
     <w:abstractNumId w:val="11"/>
   </w:num>
   <w:num w:numId="31">
-    <w:abstractNumId w:val="24"/>
+    <w:abstractNumId w:val="25"/>
   </w:num>
   <w:num w:numId="32">
     <w:abstractNumId w:val="10"/>
   </w:num>
   <w:num w:numId="33">
-    <w:abstractNumId w:val="17"/>
+    <w:abstractNumId w:val="18"/>
   </w:num>
   <w:num w:numId="34">
     <w:abstractNumId w:val="11"/>
@@ -15949,22 +17042,22 @@
     <w:abstractNumId w:val="11"/>
   </w:num>
   <w:num w:numId="36">
+    <w:abstractNumId w:val="31"/>
+  </w:num>
+  <w:num w:numId="37">
+    <w:abstractNumId w:val="20"/>
+  </w:num>
+  <w:num w:numId="38">
+    <w:abstractNumId w:val="16"/>
+  </w:num>
+  <w:num w:numId="39">
     <w:abstractNumId w:val="30"/>
   </w:num>
-  <w:num w:numId="37">
-    <w:abstractNumId w:val="19"/>
-  </w:num>
-  <w:num w:numId="38">
-    <w:abstractNumId w:val="15"/>
-  </w:num>
-  <w:num w:numId="39">
+  <w:num w:numId="40">
     <w:abstractNumId w:val="29"/>
   </w:num>
-  <w:num w:numId="40">
-    <w:abstractNumId w:val="28"/>
-  </w:num>
   <w:num w:numId="41">
-    <w:abstractNumId w:val="14"/>
+    <w:abstractNumId w:val="15"/>
   </w:num>
   <w:num w:numId="42">
     <w:abstractNumId w:val="3"/>
@@ -15976,13 +17069,16 @@
     <w:abstractNumId w:val="4"/>
   </w:num>
   <w:num w:numId="45">
-    <w:abstractNumId w:val="31"/>
+    <w:abstractNumId w:val="32"/>
   </w:num>
   <w:num w:numId="46">
-    <w:abstractNumId w:val="16"/>
+    <w:abstractNumId w:val="17"/>
   </w:num>
   <w:num w:numId="47">
     <w:abstractNumId w:val="1"/>
+  </w:num>
+  <w:num w:numId="48">
+    <w:abstractNumId w:val="12"/>
   </w:num>
   <w:numIdMacAtCleanup w:val="14"/>
 </w:numbering>
@@ -18044,7 +19140,7 @@
 </file>
 
 <file path=customXml/itemProps1.xml><?xml version="1.0" encoding="utf-8"?>
-<ds:datastoreItem xmlns:ds="http://schemas.openxmlformats.org/officeDocument/2006/customXml" ds:itemID="{99B9C372-CBAA-4BD3-9A35-1738C5CC7E8F}">
+<ds:datastoreItem xmlns:ds="http://schemas.openxmlformats.org/officeDocument/2006/customXml" ds:itemID="{F6297A89-22E6-4E0E-B706-6B47764D5C8C}">
   <ds:schemaRefs>
     <ds:schemaRef ds:uri="http://schemas.openxmlformats.org/officeDocument/2006/bibliography"/>
   </ds:schemaRefs>

</xml_diff>

<commit_message>
Desenvolvido inclusão de pedido de compra, consulta a pedido de compra e ajuste para controle de transação nas execuções de execauto.
</commit_message>
<xml_diff>
--- a/Documentos/MIT044 - Pedido de Compras.docx
+++ b/Documentos/MIT044 - Pedido de Compras.docx
@@ -59,14 +59,14 @@
                         </a:ln>
                         <a:extLst>
                           <a:ext uri="{909E8E84-426E-40dd-AFC4-6F175D3DCCD1}">
-                            <a14:hiddenFill xmlns:mo="http://schemas.microsoft.com/office/mac/office/2008/main" xmlns:mv="urn:schemas-microsoft-com:mac:vml" xmlns="" xmlns:o="urn:schemas-microsoft-com:office:office" xmlns:v="urn:schemas-microsoft-com:vml" xmlns:w10="urn:schemas-microsoft-com:office:word" xmlns:w="http://schemas.openxmlformats.org/wordprocessingml/2006/main" xmlns:a14="http://schemas.microsoft.com/office/drawing/2010/main">
+                            <a14:hiddenFill xmlns:a14="http://schemas.microsoft.com/office/drawing/2010/main" xmlns:w="http://schemas.openxmlformats.org/wordprocessingml/2006/main" xmlns:w10="urn:schemas-microsoft-com:office:word" xmlns:v="urn:schemas-microsoft-com:vml" xmlns:o="urn:schemas-microsoft-com:office:office" xmlns="" xmlns:mv="urn:schemas-microsoft-com:mac:vml" xmlns:mo="http://schemas.microsoft.com/office/mac/office/2008/main">
                               <a:solidFill>
                                 <a:srgbClr val="FFFFFF"/>
                               </a:solidFill>
                             </a14:hiddenFill>
                           </a:ext>
                           <a:ext uri="{91240B29-F687-4f45-9708-019B960494DF}">
-                            <a14:hiddenLine xmlns:mo="http://schemas.microsoft.com/office/mac/office/2008/main" xmlns:mv="urn:schemas-microsoft-com:mac:vml" xmlns="" xmlns:o="urn:schemas-microsoft-com:office:office" xmlns:v="urn:schemas-microsoft-com:vml" xmlns:w10="urn:schemas-microsoft-com:office:word" xmlns:w="http://schemas.openxmlformats.org/wordprocessingml/2006/main" xmlns:a14="http://schemas.microsoft.com/office/drawing/2010/main" w="9525">
+                            <a14:hiddenLine xmlns:a14="http://schemas.microsoft.com/office/drawing/2010/main" xmlns:w="http://schemas.openxmlformats.org/wordprocessingml/2006/main" xmlns:w10="urn:schemas-microsoft-com:office:word" xmlns:v="urn:schemas-microsoft-com:vml" xmlns:o="urn:schemas-microsoft-com:office:office" xmlns="" xmlns:mv="urn:schemas-microsoft-com:mac:vml" xmlns:mo="http://schemas.microsoft.com/office/mac/office/2008/main" w="9525">
                               <a:solidFill>
                                 <a:srgbClr val="000000"/>
                               </a:solidFill>
@@ -6930,21 +6930,7 @@
               <w:rPr>
                 <w:lang w:val="en-US"/>
               </w:rPr>
-              <w:t xml:space="preserve"> a </w:t>
-            </w:r>
-            <w:proofErr w:type="spellStart"/>
-            <w:r>
-              <w:rPr>
-                <w:lang w:val="en-US"/>
-              </w:rPr>
-              <w:t>que</w:t>
-            </w:r>
-            <w:proofErr w:type="spellEnd"/>
-            <w:r>
-              <w:rPr>
-                <w:lang w:val="en-US"/>
-              </w:rPr>
-              <w:t xml:space="preserve"> zero</w:t>
+              <w:t xml:space="preserve"> a que zero</w:t>
             </w:r>
           </w:p>
           <w:p>
@@ -7028,21 +7014,7 @@
               <w:rPr>
                 <w:lang w:val="en-US"/>
               </w:rPr>
-              <w:t xml:space="preserve"> a </w:t>
-            </w:r>
-            <w:proofErr w:type="spellStart"/>
-            <w:r>
-              <w:rPr>
-                <w:lang w:val="en-US"/>
-              </w:rPr>
-              <w:t>que</w:t>
-            </w:r>
-            <w:proofErr w:type="spellEnd"/>
-            <w:r>
-              <w:rPr>
-                <w:lang w:val="en-US"/>
-              </w:rPr>
-              <w:t xml:space="preserve"> zero</w:t>
+              <w:t xml:space="preserve"> a que zero</w:t>
             </w:r>
           </w:p>
           <w:p>
@@ -7055,12 +7027,15 @@
               <w:ind w:left="371"/>
               <w:jc w:val="left"/>
               <w:rPr>
-                <w:lang w:val="en-US"/>
-              </w:rPr>
-            </w:pPr>
-            <w:proofErr w:type="spellStart"/>
-            <w:r>
-              <w:rPr>
+                <w:strike/>
+                <w:lang w:val="en-US"/>
+              </w:rPr>
+            </w:pPr>
+            <w:bookmarkStart w:id="23" w:name="_GoBack"/>
+            <w:proofErr w:type="spellStart"/>
+            <w:r>
+              <w:rPr>
+                <w:strike/>
                 <w:lang w:val="en-US"/>
               </w:rPr>
               <w:t>Preço</w:t>
@@ -7068,6 +7043,7 @@
             <w:proofErr w:type="spellEnd"/>
             <w:r>
               <w:rPr>
+                <w:strike/>
                 <w:lang w:val="en-US"/>
               </w:rPr>
               <w:t xml:space="preserve"> do </w:t>
@@ -7075,6 +7051,7 @@
             <w:proofErr w:type="spellStart"/>
             <w:r>
               <w:rPr>
+                <w:strike/>
                 <w:lang w:val="en-US"/>
               </w:rPr>
               <w:t>produto</w:t>
@@ -7082,6 +7059,7 @@
             <w:proofErr w:type="spellEnd"/>
             <w:r>
               <w:rPr>
+                <w:strike/>
                 <w:lang w:val="en-US"/>
               </w:rPr>
               <w:t xml:space="preserve"> </w:t>
@@ -7089,6 +7067,7 @@
             <w:proofErr w:type="spellStart"/>
             <w:r>
               <w:rPr>
+                <w:strike/>
                 <w:lang w:val="en-US"/>
               </w:rPr>
               <w:t>não</w:t>
@@ -7096,6 +7075,7 @@
             <w:proofErr w:type="spellEnd"/>
             <w:r>
               <w:rPr>
+                <w:strike/>
                 <w:lang w:val="en-US"/>
               </w:rPr>
               <w:t xml:space="preserve"> </w:t>
@@ -7103,6 +7083,7 @@
             <w:proofErr w:type="spellStart"/>
             <w:r>
               <w:rPr>
+                <w:strike/>
                 <w:lang w:val="en-US"/>
               </w:rPr>
               <w:t>localizado</w:t>
@@ -7110,6 +7091,7 @@
             <w:proofErr w:type="spellEnd"/>
             <w:r>
               <w:rPr>
+                <w:strike/>
                 <w:lang w:val="en-US"/>
               </w:rPr>
               <w:t xml:space="preserve"> </w:t>
@@ -7117,6 +7099,7 @@
             <w:proofErr w:type="spellStart"/>
             <w:r>
               <w:rPr>
+                <w:strike/>
                 <w:lang w:val="en-US"/>
               </w:rPr>
               <w:t>em</w:t>
@@ -7124,6 +7107,7 @@
             <w:proofErr w:type="spellEnd"/>
             <w:r>
               <w:rPr>
+                <w:strike/>
                 <w:lang w:val="en-US"/>
               </w:rPr>
               <w:t xml:space="preserve"> </w:t>
@@ -7131,6 +7115,7 @@
             <w:proofErr w:type="spellStart"/>
             <w:r>
               <w:rPr>
+                <w:strike/>
                 <w:lang w:val="en-US"/>
               </w:rPr>
               <w:t>tabela</w:t>
@@ -7138,6 +7123,7 @@
             <w:proofErr w:type="spellEnd"/>
             <w:r>
               <w:rPr>
+                <w:strike/>
                 <w:lang w:val="en-US"/>
               </w:rPr>
               <w:t xml:space="preserve"> de </w:t>
@@ -7145,6 +7131,7 @@
             <w:proofErr w:type="spellStart"/>
             <w:r>
               <w:rPr>
+                <w:strike/>
                 <w:lang w:val="en-US"/>
               </w:rPr>
               <w:t>preço</w:t>
@@ -7152,6 +7139,7 @@
             <w:proofErr w:type="spellEnd"/>
             <w:r>
               <w:rPr>
+                <w:strike/>
                 <w:lang w:val="en-US"/>
               </w:rPr>
               <w:t xml:space="preserve"> </w:t>
@@ -7159,6 +7147,7 @@
             <w:proofErr w:type="spellStart"/>
             <w:r>
               <w:rPr>
+                <w:strike/>
                 <w:lang w:val="en-US"/>
               </w:rPr>
               <w:t>vinculada</w:t>
@@ -7166,6 +7155,7 @@
             <w:proofErr w:type="spellEnd"/>
             <w:r>
               <w:rPr>
+                <w:strike/>
                 <w:lang w:val="en-US"/>
               </w:rPr>
               <w:t xml:space="preserve"> </w:t>
@@ -7173,6 +7163,7 @@
             <w:proofErr w:type="spellStart"/>
             <w:r>
               <w:rPr>
+                <w:strike/>
                 <w:lang w:val="en-US"/>
               </w:rPr>
               <w:t>ao</w:t>
@@ -7180,6 +7171,7 @@
             <w:proofErr w:type="spellEnd"/>
             <w:r>
               <w:rPr>
+                <w:strike/>
                 <w:lang w:val="en-US"/>
               </w:rPr>
               <w:t xml:space="preserve"> </w:t>
@@ -7187,6 +7179,7 @@
             <w:proofErr w:type="spellStart"/>
             <w:r>
               <w:rPr>
+                <w:strike/>
                 <w:lang w:val="en-US"/>
               </w:rPr>
               <w:t>fornecedor</w:t>
@@ -7194,10 +7187,12 @@
             <w:proofErr w:type="spellEnd"/>
             <w:r>
               <w:rPr>
+                <w:strike/>
                 <w:lang w:val="en-US"/>
               </w:rPr>
               <w:t>.</w:t>
             </w:r>
+            <w:bookmarkEnd w:id="23"/>
           </w:p>
         </w:tc>
         <w:tc>
@@ -10339,21 +10334,7 @@
               <w:rPr>
                 <w:lang w:val="en-US"/>
               </w:rPr>
-              <w:t xml:space="preserve"> </w:t>
-            </w:r>
-            <w:proofErr w:type="spellStart"/>
-            <w:r>
-              <w:rPr>
-                <w:lang w:val="en-US"/>
-              </w:rPr>
-              <w:t>que</w:t>
-            </w:r>
-            <w:proofErr w:type="spellEnd"/>
-            <w:r>
-              <w:rPr>
-                <w:lang w:val="en-US"/>
-              </w:rPr>
-              <w:t xml:space="preserve"> se </w:t>
+              <w:t xml:space="preserve"> que se </w:t>
             </w:r>
             <w:proofErr w:type="spellStart"/>
             <w:r>
@@ -11061,14 +11042,14 @@
       <w:pPr>
         <w:pStyle w:val="Ttulo1"/>
       </w:pPr>
-      <w:bookmarkStart w:id="23" w:name="_Toc517859959"/>
+      <w:bookmarkStart w:id="24" w:name="_Toc517859959"/>
       <w:r>
         <w:t>Aprovação</w:t>
       </w:r>
       <w:r>
         <w:t>:</w:t>
       </w:r>
-      <w:bookmarkEnd w:id="23"/>
+      <w:bookmarkEnd w:id="24"/>
     </w:p>
     <w:p>
       <w:pPr>
@@ -11085,11 +11066,11 @@
           <w:numId w:val="5"/>
         </w:numPr>
       </w:pPr>
-      <w:bookmarkStart w:id="24" w:name="_Toc517859960"/>
+      <w:bookmarkStart w:id="25" w:name="_Toc517859960"/>
       <w:r>
         <w:t>Aprovação Totvs</w:t>
       </w:r>
-      <w:bookmarkEnd w:id="24"/>
+      <w:bookmarkEnd w:id="25"/>
     </w:p>
     <w:p>
       <w:pPr>
@@ -11414,8 +11395,6 @@
           <w:lang w:eastAsia="pt-BR"/>
         </w:rPr>
       </w:pPr>
-      <w:bookmarkStart w:id="25" w:name="_GoBack"/>
-      <w:bookmarkEnd w:id="25"/>
     </w:p>
     <w:p>
       <w:pPr>
@@ -11993,20 +11972,20 @@
                       <a:effectLst/>
                       <a:extLst>
                         <a:ext uri="{FAA26D3D-D897-4be2-8F04-BA451C77F1D7}">
-                          <ma14:placeholderFlag xmlns="" xmlns:mo="http://schemas.microsoft.com/office/mac/office/2008/main" xmlns:mv="urn:schemas-microsoft-com:mac:vml" xmlns:o="urn:schemas-microsoft-com:office:office" xmlns:v="urn:schemas-microsoft-com:vml" xmlns:w10="urn:schemas-microsoft-com:office:word" xmlns:w="http://schemas.openxmlformats.org/wordprocessingml/2006/main" xmlns:ma14="http://schemas.microsoft.com/office/mac/drawingml/2011/main"/>
+                          <ma14:placeholderFlag xmlns:ma14="http://schemas.microsoft.com/office/mac/drawingml/2011/main" xmlns:w="http://schemas.openxmlformats.org/wordprocessingml/2006/main" xmlns:w10="urn:schemas-microsoft-com:office:word" xmlns:v="urn:schemas-microsoft-com:vml" xmlns:o="urn:schemas-microsoft-com:office:office" xmlns:mv="urn:schemas-microsoft-com:mac:vml" xmlns:mo="http://schemas.microsoft.com/office/mac/office/2008/main" xmlns=""/>
                         </a:ext>
                         <a:ext uri="{C572A759-6A51-4108-AA02-DFA0A04FC94B}">
-                          <ma14:wrappingTextBoxFlag xmlns="" xmlns:mo="http://schemas.microsoft.com/office/mac/office/2008/main" xmlns:mv="urn:schemas-microsoft-com:mac:vml" xmlns:o="urn:schemas-microsoft-com:office:office" xmlns:v="urn:schemas-microsoft-com:vml" xmlns:w10="urn:schemas-microsoft-com:office:word" xmlns:w="http://schemas.openxmlformats.org/wordprocessingml/2006/main" xmlns:ma14="http://schemas.microsoft.com/office/mac/drawingml/2011/main"/>
+                          <ma14:wrappingTextBoxFlag xmlns:ma14="http://schemas.microsoft.com/office/mac/drawingml/2011/main" xmlns:w="http://schemas.openxmlformats.org/wordprocessingml/2006/main" xmlns:w10="urn:schemas-microsoft-com:office:word" xmlns:v="urn:schemas-microsoft-com:vml" xmlns:o="urn:schemas-microsoft-com:office:office" xmlns:mv="urn:schemas-microsoft-com:mac:vml" xmlns:mo="http://schemas.microsoft.com/office/mac/office/2008/main" xmlns=""/>
                         </a:ext>
                         <a:ext uri="{909E8E84-426E-40dd-AFC4-6F175D3DCCD1}">
-                          <a14:hiddenFill xmlns:mo="http://schemas.microsoft.com/office/mac/office/2008/main" xmlns:mv="urn:schemas-microsoft-com:mac:vml" xmlns="" xmlns:o="urn:schemas-microsoft-com:office:office" xmlns:v="urn:schemas-microsoft-com:vml" xmlns:w10="urn:schemas-microsoft-com:office:word" xmlns:w="http://schemas.openxmlformats.org/wordprocessingml/2006/main" xmlns:a14="http://schemas.microsoft.com/office/drawing/2010/main">
+                          <a14:hiddenFill xmlns:a14="http://schemas.microsoft.com/office/drawing/2010/main" xmlns:w="http://schemas.openxmlformats.org/wordprocessingml/2006/main" xmlns:w10="urn:schemas-microsoft-com:office:word" xmlns:v="urn:schemas-microsoft-com:vml" xmlns:o="urn:schemas-microsoft-com:office:office" xmlns="" xmlns:mv="urn:schemas-microsoft-com:mac:vml" xmlns:mo="http://schemas.microsoft.com/office/mac/office/2008/main">
                             <a:solidFill>
                               <a:srgbClr val="808080"/>
                             </a:solidFill>
                           </a14:hiddenFill>
                         </a:ext>
                         <a:ext uri="{91240B29-F687-4f45-9708-019B960494DF}">
-                          <a14:hiddenLine xmlns:mo="http://schemas.microsoft.com/office/mac/office/2008/main" xmlns:mv="urn:schemas-microsoft-com:mac:vml" xmlns="" xmlns:o="urn:schemas-microsoft-com:office:office" xmlns:v="urn:schemas-microsoft-com:vml" xmlns:w10="urn:schemas-microsoft-com:office:word" xmlns:w="http://schemas.openxmlformats.org/wordprocessingml/2006/main" xmlns:a14="http://schemas.microsoft.com/office/drawing/2010/main" w="12700">
+                          <a14:hiddenLine xmlns:a14="http://schemas.microsoft.com/office/drawing/2010/main" xmlns:w="http://schemas.openxmlformats.org/wordprocessingml/2006/main" xmlns:w10="urn:schemas-microsoft-com:office:word" xmlns:v="urn:schemas-microsoft-com:vml" xmlns:o="urn:schemas-microsoft-com:office:office" xmlns="" xmlns:mv="urn:schemas-microsoft-com:mac:vml" xmlns:mo="http://schemas.microsoft.com/office/mac/office/2008/main" w="12700">
                             <a:solidFill>
                               <a:srgbClr val="4F81BD"/>
                             </a:solidFill>
@@ -12016,7 +11995,7 @@
                           </a14:hiddenLine>
                         </a:ext>
                         <a:ext uri="{AF507438-7753-43e0-B8FC-AC1667EBCBE1}">
-                          <a14:hiddenEffects xmlns:mo="http://schemas.microsoft.com/office/mac/office/2008/main" xmlns:mv="urn:schemas-microsoft-com:mac:vml" xmlns="" xmlns:o="urn:schemas-microsoft-com:office:office" xmlns:v="urn:schemas-microsoft-com:vml" xmlns:w10="urn:schemas-microsoft-com:office:word" xmlns:w="http://schemas.openxmlformats.org/wordprocessingml/2006/main" xmlns:a14="http://schemas.microsoft.com/office/drawing/2010/main">
+                          <a14:hiddenEffects xmlns:a14="http://schemas.microsoft.com/office/drawing/2010/main" xmlns:w="http://schemas.openxmlformats.org/wordprocessingml/2006/main" xmlns:w10="urn:schemas-microsoft-com:office:word" xmlns:v="urn:schemas-microsoft-com:vml" xmlns:o="urn:schemas-microsoft-com:office:office" xmlns="" xmlns:mv="urn:schemas-microsoft-com:mac:vml" xmlns:mo="http://schemas.microsoft.com/office/mac/office/2008/main">
                             <a:effectLst>
                               <a:outerShdw blurRad="63500" dist="29783" dir="3885598" algn="ctr" rotWithShape="0">
                                 <a:srgbClr val="243F60">
@@ -12200,7 +12179,7 @@
                   </a:prstGeom>
                   <a:extLst>
                     <a:ext uri="{FAA26D3D-D897-4be2-8F04-BA451C77F1D7}">
-                      <ma14:placeholderFlag xmlns="" xmlns:mo="http://schemas.microsoft.com/office/mac/office/2008/main" xmlns:mv="urn:schemas-microsoft-com:mac:vml" xmlns:o="urn:schemas-microsoft-com:office:office" xmlns:v="urn:schemas-microsoft-com:vml" xmlns:w10="urn:schemas-microsoft-com:office:word" xmlns:w="http://schemas.openxmlformats.org/wordprocessingml/2006/main" xmlns:ma14="http://schemas.microsoft.com/office/mac/drawingml/2011/main"/>
+                      <ma14:placeholderFlag xmlns:ma14="http://schemas.microsoft.com/office/mac/drawingml/2011/main" xmlns:w="http://schemas.openxmlformats.org/wordprocessingml/2006/main" xmlns:w10="urn:schemas-microsoft-com:office:word" xmlns:v="urn:schemas-microsoft-com:vml" xmlns:o="urn:schemas-microsoft-com:office:office" xmlns:mv="urn:schemas-microsoft-com:mac:vml" xmlns:mo="http://schemas.microsoft.com/office/mac/office/2008/main" xmlns=""/>
                     </a:ext>
                   </a:extLst>
                 </pic:spPr>
@@ -12260,7 +12239,7 @@
                       <a:effectLst/>
                       <a:extLst>
                         <a:ext uri="{C572A759-6A51-4108-AA02-DFA0A04FC94B}">
-                          <ma14:wrappingTextBoxFlag xmlns="" xmlns:mo="http://schemas.microsoft.com/office/mac/office/2008/main" xmlns:mv="urn:schemas-microsoft-com:mac:vml" xmlns:o="urn:schemas-microsoft-com:office:office" xmlns:v="urn:schemas-microsoft-com:vml" xmlns:w10="urn:schemas-microsoft-com:office:word" xmlns:w="http://schemas.openxmlformats.org/wordprocessingml/2006/main" xmlns:ma14="http://schemas.microsoft.com/office/mac/drawingml/2011/main"/>
+                          <ma14:wrappingTextBoxFlag xmlns:ma14="http://schemas.microsoft.com/office/mac/drawingml/2011/main" xmlns:w="http://schemas.openxmlformats.org/wordprocessingml/2006/main" xmlns:w10="urn:schemas-microsoft-com:office:word" xmlns:v="urn:schemas-microsoft-com:vml" xmlns:o="urn:schemas-microsoft-com:office:office" xmlns:mv="urn:schemas-microsoft-com:mac:vml" xmlns:mo="http://schemas.microsoft.com/office/mac/office/2008/main" xmlns=""/>
                         </a:ext>
                       </a:extLst>
                     </wps:spPr>
@@ -12397,20 +12376,20 @@
                       <a:effectLst/>
                       <a:extLst>
                         <a:ext uri="{FAA26D3D-D897-4be2-8F04-BA451C77F1D7}">
-                          <ma14:placeholderFlag xmlns="" xmlns:mo="http://schemas.microsoft.com/office/mac/office/2008/main" xmlns:mv="urn:schemas-microsoft-com:mac:vml" xmlns:o="urn:schemas-microsoft-com:office:office" xmlns:v="urn:schemas-microsoft-com:vml" xmlns:w10="urn:schemas-microsoft-com:office:word" xmlns:w="http://schemas.openxmlformats.org/wordprocessingml/2006/main" xmlns:ma14="http://schemas.microsoft.com/office/mac/drawingml/2011/main"/>
+                          <ma14:placeholderFlag xmlns:ma14="http://schemas.microsoft.com/office/mac/drawingml/2011/main" xmlns:w="http://schemas.openxmlformats.org/wordprocessingml/2006/main" xmlns:w10="urn:schemas-microsoft-com:office:word" xmlns:v="urn:schemas-microsoft-com:vml" xmlns:o="urn:schemas-microsoft-com:office:office" xmlns:mv="urn:schemas-microsoft-com:mac:vml" xmlns:mo="http://schemas.microsoft.com/office/mac/office/2008/main" xmlns=""/>
                         </a:ext>
                         <a:ext uri="{C572A759-6A51-4108-AA02-DFA0A04FC94B}">
-                          <ma14:wrappingTextBoxFlag xmlns="" xmlns:mo="http://schemas.microsoft.com/office/mac/office/2008/main" xmlns:mv="urn:schemas-microsoft-com:mac:vml" xmlns:o="urn:schemas-microsoft-com:office:office" xmlns:v="urn:schemas-microsoft-com:vml" xmlns:w10="urn:schemas-microsoft-com:office:word" xmlns:w="http://schemas.openxmlformats.org/wordprocessingml/2006/main" xmlns:ma14="http://schemas.microsoft.com/office/mac/drawingml/2011/main"/>
+                          <ma14:wrappingTextBoxFlag xmlns:ma14="http://schemas.microsoft.com/office/mac/drawingml/2011/main" xmlns:w="http://schemas.openxmlformats.org/wordprocessingml/2006/main" xmlns:w10="urn:schemas-microsoft-com:office:word" xmlns:v="urn:schemas-microsoft-com:vml" xmlns:o="urn:schemas-microsoft-com:office:office" xmlns:mv="urn:schemas-microsoft-com:mac:vml" xmlns:mo="http://schemas.microsoft.com/office/mac/office/2008/main" xmlns=""/>
                         </a:ext>
                         <a:ext uri="{909E8E84-426E-40dd-AFC4-6F175D3DCCD1}">
-                          <a14:hiddenFill xmlns:mo="http://schemas.microsoft.com/office/mac/office/2008/main" xmlns:mv="urn:schemas-microsoft-com:mac:vml" xmlns="" xmlns:o="urn:schemas-microsoft-com:office:office" xmlns:v="urn:schemas-microsoft-com:vml" xmlns:w10="urn:schemas-microsoft-com:office:word" xmlns:w="http://schemas.openxmlformats.org/wordprocessingml/2006/main" xmlns:a14="http://schemas.microsoft.com/office/drawing/2010/main">
+                          <a14:hiddenFill xmlns:a14="http://schemas.microsoft.com/office/drawing/2010/main" xmlns:w="http://schemas.openxmlformats.org/wordprocessingml/2006/main" xmlns:w10="urn:schemas-microsoft-com:office:word" xmlns:v="urn:schemas-microsoft-com:vml" xmlns:o="urn:schemas-microsoft-com:office:office" xmlns="" xmlns:mv="urn:schemas-microsoft-com:mac:vml" xmlns:mo="http://schemas.microsoft.com/office/mac/office/2008/main">
                             <a:solidFill>
                               <a:srgbClr val="808080"/>
                             </a:solidFill>
                           </a14:hiddenFill>
                         </a:ext>
                         <a:ext uri="{91240B29-F687-4f45-9708-019B960494DF}">
-                          <a14:hiddenLine xmlns:mo="http://schemas.microsoft.com/office/mac/office/2008/main" xmlns:mv="urn:schemas-microsoft-com:mac:vml" xmlns="" xmlns:o="urn:schemas-microsoft-com:office:office" xmlns:v="urn:schemas-microsoft-com:vml" xmlns:w10="urn:schemas-microsoft-com:office:word" xmlns:w="http://schemas.openxmlformats.org/wordprocessingml/2006/main" xmlns:a14="http://schemas.microsoft.com/office/drawing/2010/main" w="12700">
+                          <a14:hiddenLine xmlns:a14="http://schemas.microsoft.com/office/drawing/2010/main" xmlns:w="http://schemas.openxmlformats.org/wordprocessingml/2006/main" xmlns:w10="urn:schemas-microsoft-com:office:word" xmlns:v="urn:schemas-microsoft-com:vml" xmlns:o="urn:schemas-microsoft-com:office:office" xmlns="" xmlns:mv="urn:schemas-microsoft-com:mac:vml" xmlns:mo="http://schemas.microsoft.com/office/mac/office/2008/main" w="12700">
                             <a:solidFill>
                               <a:srgbClr val="4F81BD"/>
                             </a:solidFill>
@@ -12420,7 +12399,7 @@
                           </a14:hiddenLine>
                         </a:ext>
                         <a:ext uri="{AF507438-7753-43e0-B8FC-AC1667EBCBE1}">
-                          <a14:hiddenEffects xmlns:mo="http://schemas.microsoft.com/office/mac/office/2008/main" xmlns:mv="urn:schemas-microsoft-com:mac:vml" xmlns="" xmlns:o="urn:schemas-microsoft-com:office:office" xmlns:v="urn:schemas-microsoft-com:vml" xmlns:w10="urn:schemas-microsoft-com:office:word" xmlns:w="http://schemas.openxmlformats.org/wordprocessingml/2006/main" xmlns:a14="http://schemas.microsoft.com/office/drawing/2010/main">
+                          <a14:hiddenEffects xmlns:a14="http://schemas.microsoft.com/office/drawing/2010/main" xmlns:w="http://schemas.openxmlformats.org/wordprocessingml/2006/main" xmlns:w10="urn:schemas-microsoft-com:office:word" xmlns:v="urn:schemas-microsoft-com:vml" xmlns:o="urn:schemas-microsoft-com:office:office" xmlns="" xmlns:mv="urn:schemas-microsoft-com:mac:vml" xmlns:mo="http://schemas.microsoft.com/office/mac/office/2008/main">
                             <a:effectLst>
                               <a:outerShdw blurRad="63500" dist="29783" dir="3885598" algn="ctr" rotWithShape="0">
                                 <a:srgbClr val="243F60">
@@ -12604,7 +12583,7 @@
                   </a:prstGeom>
                   <a:extLst>
                     <a:ext uri="{FAA26D3D-D897-4be2-8F04-BA451C77F1D7}">
-                      <ma14:placeholderFlag xmlns="" xmlns:mo="http://schemas.microsoft.com/office/mac/office/2008/main" xmlns:mv="urn:schemas-microsoft-com:mac:vml" xmlns:o="urn:schemas-microsoft-com:office:office" xmlns:v="urn:schemas-microsoft-com:vml" xmlns:w10="urn:schemas-microsoft-com:office:word" xmlns:w="http://schemas.openxmlformats.org/wordprocessingml/2006/main" xmlns:ma14="http://schemas.microsoft.com/office/mac/drawingml/2011/main"/>
+                      <ma14:placeholderFlag xmlns:ma14="http://schemas.microsoft.com/office/mac/drawingml/2011/main" xmlns:w="http://schemas.openxmlformats.org/wordprocessingml/2006/main" xmlns:w10="urn:schemas-microsoft-com:office:word" xmlns:v="urn:schemas-microsoft-com:vml" xmlns:o="urn:schemas-microsoft-com:office:office" xmlns:mv="urn:schemas-microsoft-com:mac:vml" xmlns:mo="http://schemas.microsoft.com/office/mac/office/2008/main" xmlns=""/>
                     </a:ext>
                   </a:extLst>
                 </pic:spPr>
@@ -12703,7 +12682,7 @@
                       <a:effectLst/>
                       <a:extLst>
                         <a:ext uri="{C572A759-6A51-4108-AA02-DFA0A04FC94B}">
-                          <ma14:wrappingTextBoxFlag xmlns="" xmlns:mo="http://schemas.microsoft.com/office/mac/office/2008/main" xmlns:mv="urn:schemas-microsoft-com:mac:vml" xmlns:o="urn:schemas-microsoft-com:office:office" xmlns:v="urn:schemas-microsoft-com:vml" xmlns:w10="urn:schemas-microsoft-com:office:word" xmlns:w="http://schemas.openxmlformats.org/wordprocessingml/2006/main" xmlns:ma14="http://schemas.microsoft.com/office/mac/drawingml/2011/main"/>
+                          <ma14:wrappingTextBoxFlag xmlns:ma14="http://schemas.microsoft.com/office/mac/drawingml/2011/main" xmlns:w="http://schemas.openxmlformats.org/wordprocessingml/2006/main" xmlns:w10="urn:schemas-microsoft-com:office:word" xmlns:v="urn:schemas-microsoft-com:vml" xmlns:o="urn:schemas-microsoft-com:office:office" xmlns:mv="urn:schemas-microsoft-com:mac:vml" xmlns:mo="http://schemas.microsoft.com/office/mac/office/2008/main" xmlns=""/>
                         </a:ext>
                       </a:extLst>
                     </wps:spPr>
@@ -12819,7 +12798,7 @@
                   </a:ln>
                   <a:extLst>
                     <a:ext uri="{FAA26D3D-D897-4be2-8F04-BA451C77F1D7}">
-                      <ma14:placeholderFlag xmlns="" xmlns:mo="http://schemas.microsoft.com/office/mac/office/2008/main" xmlns:mv="urn:schemas-microsoft-com:mac:vml" xmlns:o="urn:schemas-microsoft-com:office:office" xmlns:v="urn:schemas-microsoft-com:vml" xmlns:w10="urn:schemas-microsoft-com:office:word" xmlns:w="http://schemas.openxmlformats.org/wordprocessingml/2006/main" xmlns:ma14="http://schemas.microsoft.com/office/mac/drawingml/2011/main"/>
+                      <ma14:placeholderFlag xmlns:ma14="http://schemas.microsoft.com/office/mac/drawingml/2011/main" xmlns:w="http://schemas.openxmlformats.org/wordprocessingml/2006/main" xmlns:w10="urn:schemas-microsoft-com:office:word" xmlns:v="urn:schemas-microsoft-com:vml" xmlns:o="urn:schemas-microsoft-com:office:office" xmlns:mv="urn:schemas-microsoft-com:mac:vml" xmlns:mo="http://schemas.microsoft.com/office/mac/office/2008/main" xmlns=""/>
                     </a:ext>
                   </a:extLst>
                 </pic:spPr>
@@ -12938,7 +12917,7 @@
                       <a:effectLst/>
                       <a:extLst>
                         <a:ext uri="{C572A759-6A51-4108-AA02-DFA0A04FC94B}">
-                          <ma14:wrappingTextBoxFlag xmlns="" xmlns:mo="http://schemas.microsoft.com/office/mac/office/2008/main" xmlns:mv="urn:schemas-microsoft-com:mac:vml" xmlns:o="urn:schemas-microsoft-com:office:office" xmlns:v="urn:schemas-microsoft-com:vml" xmlns:w10="urn:schemas-microsoft-com:office:word" xmlns:w="http://schemas.openxmlformats.org/wordprocessingml/2006/main" xmlns:ma14="http://schemas.microsoft.com/office/mac/drawingml/2011/main"/>
+                          <ma14:wrappingTextBoxFlag xmlns:ma14="http://schemas.microsoft.com/office/mac/drawingml/2011/main" xmlns:w="http://schemas.openxmlformats.org/wordprocessingml/2006/main" xmlns:w10="urn:schemas-microsoft-com:office:word" xmlns:v="urn:schemas-microsoft-com:vml" xmlns:o="urn:schemas-microsoft-com:office:office" xmlns:mv="urn:schemas-microsoft-com:mac:vml" xmlns:mo="http://schemas.microsoft.com/office/mac/office/2008/main" xmlns=""/>
                         </a:ext>
                       </a:extLst>
                     </wps:spPr>
@@ -13133,7 +13112,7 @@
                       <a:effectLst/>
                       <a:extLst>
                         <a:ext uri="{C572A759-6A51-4108-AA02-DFA0A04FC94B}">
-                          <ma14:wrappingTextBoxFlag xmlns="" xmlns:mo="http://schemas.microsoft.com/office/mac/office/2008/main" xmlns:mv="urn:schemas-microsoft-com:mac:vml" xmlns:o="urn:schemas-microsoft-com:office:office" xmlns:v="urn:schemas-microsoft-com:vml" xmlns:w10="urn:schemas-microsoft-com:office:word" xmlns:w="http://schemas.openxmlformats.org/wordprocessingml/2006/main" xmlns:ma14="http://schemas.microsoft.com/office/mac/drawingml/2011/main"/>
+                          <ma14:wrappingTextBoxFlag xmlns:ma14="http://schemas.microsoft.com/office/mac/drawingml/2011/main" xmlns:w="http://schemas.openxmlformats.org/wordprocessingml/2006/main" xmlns:w10="urn:schemas-microsoft-com:office:word" xmlns:v="urn:schemas-microsoft-com:vml" xmlns:o="urn:schemas-microsoft-com:office:office" xmlns:mv="urn:schemas-microsoft-com:mac:vml" xmlns:mo="http://schemas.microsoft.com/office/mac/office/2008/main" xmlns=""/>
                         </a:ext>
                       </a:extLst>
                     </wps:spPr>
@@ -13450,7 +13429,7 @@
                   </a:ln>
                   <a:extLst>
                     <a:ext uri="{FAA26D3D-D897-4be2-8F04-BA451C77F1D7}">
-                      <ma14:placeholderFlag xmlns="" xmlns:mo="http://schemas.microsoft.com/office/mac/office/2008/main" xmlns:mv="urn:schemas-microsoft-com:mac:vml" xmlns:o="urn:schemas-microsoft-com:office:office" xmlns:v="urn:schemas-microsoft-com:vml" xmlns:w10="urn:schemas-microsoft-com:office:word" xmlns:w="http://schemas.openxmlformats.org/wordprocessingml/2006/main" xmlns:ma14="http://schemas.microsoft.com/office/mac/drawingml/2011/main"/>
+                      <ma14:placeholderFlag xmlns:ma14="http://schemas.microsoft.com/office/mac/drawingml/2011/main" xmlns:w="http://schemas.openxmlformats.org/wordprocessingml/2006/main" xmlns:w10="urn:schemas-microsoft-com:office:word" xmlns:v="urn:schemas-microsoft-com:vml" xmlns:o="urn:schemas-microsoft-com:office:office" xmlns:mv="urn:schemas-microsoft-com:mac:vml" xmlns:mo="http://schemas.microsoft.com/office/mac/office/2008/main" xmlns=""/>
                     </a:ext>
                   </a:extLst>
                 </pic:spPr>
@@ -17206,7 +17185,7 @@
 </file>
 
 <file path=customXml/itemProps1.xml><?xml version="1.0" encoding="utf-8"?>
-<ds:datastoreItem xmlns:ds="http://schemas.openxmlformats.org/officeDocument/2006/customXml" ds:itemID="{3A3DCD40-F43D-4FCA-ABAA-0030464C97CC}">
+<ds:datastoreItem xmlns:ds="http://schemas.openxmlformats.org/officeDocument/2006/customXml" ds:itemID="{A498E2D4-C9F8-459F-B954-D4D91F655CC8}">
   <ds:schemaRefs>
     <ds:schemaRef ds:uri="http://schemas.openxmlformats.org/officeDocument/2006/bibliography"/>
   </ds:schemaRefs>

</xml_diff>